<commit_message>
Add hendling events file
</commit_message>
<xml_diff>
--- a/Assignment/React Assignment/Theroy Assignment/04_Handling Events in React.docx
+++ b/Assignment/React Assignment/Theroy Assignment/04_Handling Events in React.docx
@@ -837,7 +837,25 @@
           <w:szCs w:val="24"/>
         </w:rPr>
         <w:lastRenderedPageBreak/>
-        <w:t xml:space="preserve">  console.log("Button clicked!", </w:t>
+        <w:t xml:space="preserve">  </w:t>
+      </w:r>
+      <w:proofErr w:type="gramStart"/>
+      <w:r>
+        <w:rPr>
+          <w:rFonts w:ascii="Times New Roman" w:hAnsi="Times New Roman" w:cs="Times New Roman"/>
+          <w:sz w:val="24"/>
+          <w:szCs w:val="24"/>
+        </w:rPr>
+        <w:t>console.log(</w:t>
+      </w:r>
+      <w:proofErr w:type="gramEnd"/>
+      <w:r>
+        <w:rPr>
+          <w:rFonts w:ascii="Times New Roman" w:hAnsi="Times New Roman" w:cs="Times New Roman"/>
+          <w:sz w:val="24"/>
+          <w:szCs w:val="24"/>
+        </w:rPr>
+        <w:t xml:space="preserve">"Button clicked!", </w:t>
       </w:r>
       <w:proofErr w:type="spellStart"/>
       <w:proofErr w:type="gramStart"/>
@@ -960,8 +978,2964 @@
           <w:szCs w:val="28"/>
           <w:highlight w:val="green"/>
         </w:rPr>
-        <w:t>Question 2: What are some common event handlers in React.js? Provide examples of onClick, onChange, and onSubmit.</w:t>
-      </w:r>
+        <w:t xml:space="preserve">Question 2: What are some common event handlers in React.js? Provide examples of onClick, onChange, and </w:t>
+      </w:r>
+      <w:proofErr w:type="spellStart"/>
+      <w:r>
+        <w:rPr>
+          <w:rFonts w:ascii="Times New Roman" w:hAnsi="Times New Roman" w:cs="Times New Roman"/>
+          <w:b/>
+          <w:bCs/>
+          <w:sz w:val="28"/>
+          <w:szCs w:val="28"/>
+          <w:highlight w:val="green"/>
+        </w:rPr>
+        <w:t>onSubmit</w:t>
+      </w:r>
+      <w:proofErr w:type="spellEnd"/>
+      <w:r>
+        <w:rPr>
+          <w:rFonts w:ascii="Times New Roman" w:hAnsi="Times New Roman" w:cs="Times New Roman"/>
+          <w:b/>
+          <w:bCs/>
+          <w:sz w:val="28"/>
+          <w:szCs w:val="28"/>
+          <w:highlight w:val="green"/>
+        </w:rPr>
+        <w:t>.</w:t>
+      </w:r>
+    </w:p>
+    <w:p>
+      <w:pPr>
+        <w:rPr>
+          <w:rFonts w:ascii="Times New Roman" w:hAnsi="Times New Roman" w:cs="Times New Roman"/>
+          <w:sz w:val="24"/>
+          <w:szCs w:val="24"/>
+        </w:rPr>
+      </w:pPr>
+      <w:r>
+        <w:rPr>
+          <w:rFonts w:ascii="Times New Roman" w:hAnsi="Times New Roman" w:cs="Times New Roman"/>
+          <w:sz w:val="24"/>
+          <w:szCs w:val="24"/>
+        </w:rPr>
+        <w:t xml:space="preserve">In React.js, event handlers are used to handle user interactions like clicks, typing in a form, submitting a form, etc. React uses a camelCase naming convention for events (e.g., onClick, onChange, </w:t>
+      </w:r>
+      <w:proofErr w:type="spellStart"/>
+      <w:r>
+        <w:rPr>
+          <w:rFonts w:ascii="Times New Roman" w:hAnsi="Times New Roman" w:cs="Times New Roman"/>
+          <w:sz w:val="24"/>
+          <w:szCs w:val="24"/>
+        </w:rPr>
+        <w:t>onSubmit</w:t>
+      </w:r>
+      <w:proofErr w:type="spellEnd"/>
+      <w:r>
+        <w:rPr>
+          <w:rFonts w:ascii="Times New Roman" w:hAnsi="Times New Roman" w:cs="Times New Roman"/>
+          <w:sz w:val="24"/>
+          <w:szCs w:val="24"/>
+        </w:rPr>
+        <w:t>), and you pass a function as the event handler.</w:t>
+      </w:r>
+    </w:p>
+    <w:p>
+      <w:pPr>
+        <w:rPr>
+          <w:rFonts w:ascii="Times New Roman" w:hAnsi="Times New Roman" w:cs="Times New Roman"/>
+          <w:b/>
+          <w:bCs/>
+          <w:sz w:val="24"/>
+          <w:szCs w:val="24"/>
+        </w:rPr>
+      </w:pPr>
+      <w:r>
+        <w:rPr>
+          <w:rFonts w:ascii="Times New Roman" w:hAnsi="Times New Roman" w:cs="Times New Roman"/>
+          <w:b/>
+          <w:bCs/>
+          <w:sz w:val="24"/>
+          <w:szCs w:val="24"/>
+        </w:rPr>
+        <w:t>Here are some common event handlers with examples:</w:t>
+      </w:r>
+    </w:p>
+    <w:p>
+      <w:pPr>
+        <w:rPr>
+          <w:rFonts w:ascii="Times New Roman" w:hAnsi="Times New Roman" w:cs="Times New Roman"/>
+          <w:b/>
+          <w:bCs/>
+          <w:sz w:val="24"/>
+          <w:szCs w:val="24"/>
+        </w:rPr>
+      </w:pPr>
+      <w:r>
+        <w:rPr>
+          <w:rFonts w:ascii="Times New Roman" w:hAnsi="Times New Roman" w:cs="Times New Roman"/>
+          <w:b/>
+          <w:bCs/>
+          <w:sz w:val="24"/>
+          <w:szCs w:val="24"/>
+        </w:rPr>
+        <w:t>1. onClick</w:t>
+      </w:r>
+    </w:p>
+    <w:p>
+      <w:pPr>
+        <w:rPr>
+          <w:rFonts w:ascii="Times New Roman" w:hAnsi="Times New Roman" w:cs="Times New Roman"/>
+          <w:sz w:val="24"/>
+          <w:szCs w:val="24"/>
+        </w:rPr>
+      </w:pPr>
+      <w:r>
+        <w:rPr>
+          <w:rFonts w:ascii="Times New Roman" w:hAnsi="Times New Roman" w:cs="Times New Roman"/>
+          <w:sz w:val="24"/>
+          <w:szCs w:val="24"/>
+        </w:rPr>
+        <w:t>Used to handle click events on buttons or other clickable elements.</w:t>
+      </w:r>
+    </w:p>
+    <w:p>
+      <w:pPr>
+        <w:rPr>
+          <w:rFonts w:ascii="Times New Roman" w:hAnsi="Times New Roman" w:cs="Times New Roman"/>
+          <w:sz w:val="24"/>
+          <w:szCs w:val="24"/>
+        </w:rPr>
+      </w:pPr>
+      <w:r>
+        <w:rPr>
+          <w:rFonts w:ascii="Times New Roman" w:hAnsi="Times New Roman" w:cs="Times New Roman"/>
+          <w:sz w:val="24"/>
+          <w:szCs w:val="24"/>
+        </w:rPr>
+        <w:t>import React from 'react';</w:t>
+      </w:r>
+    </w:p>
+    <w:p>
+      <w:pPr>
+        <w:rPr>
+          <w:rFonts w:ascii="Times New Roman" w:hAnsi="Times New Roman" w:cs="Times New Roman"/>
+          <w:sz w:val="24"/>
+          <w:szCs w:val="24"/>
+        </w:rPr>
+      </w:pPr>
+      <w:r>
+        <w:rPr>
+          <w:rFonts w:ascii="Times New Roman" w:hAnsi="Times New Roman" w:cs="Times New Roman"/>
+          <w:sz w:val="24"/>
+          <w:szCs w:val="24"/>
+        </w:rPr>
+        <w:t xml:space="preserve">function </w:t>
+      </w:r>
+      <w:proofErr w:type="spellStart"/>
+      <w:proofErr w:type="gramStart"/>
+      <w:r>
+        <w:rPr>
+          <w:rFonts w:ascii="Times New Roman" w:hAnsi="Times New Roman" w:cs="Times New Roman"/>
+          <w:sz w:val="24"/>
+          <w:szCs w:val="24"/>
+        </w:rPr>
+        <w:t>ClickExample</w:t>
+      </w:r>
+      <w:proofErr w:type="spellEnd"/>
+      <w:r>
+        <w:rPr>
+          <w:rFonts w:ascii="Times New Roman" w:hAnsi="Times New Roman" w:cs="Times New Roman"/>
+          <w:sz w:val="24"/>
+          <w:szCs w:val="24"/>
+        </w:rPr>
+        <w:t>(</w:t>
+      </w:r>
+      <w:proofErr w:type="gramEnd"/>
+      <w:r>
+        <w:rPr>
+          <w:rFonts w:ascii="Times New Roman" w:hAnsi="Times New Roman" w:cs="Times New Roman"/>
+          <w:sz w:val="24"/>
+          <w:szCs w:val="24"/>
+        </w:rPr>
+        <w:t>) {</w:t>
+      </w:r>
+    </w:p>
+    <w:p>
+      <w:pPr>
+        <w:rPr>
+          <w:rFonts w:ascii="Times New Roman" w:hAnsi="Times New Roman" w:cs="Times New Roman"/>
+          <w:sz w:val="24"/>
+          <w:szCs w:val="24"/>
+        </w:rPr>
+      </w:pPr>
+      <w:r>
+        <w:rPr>
+          <w:rFonts w:ascii="Times New Roman" w:hAnsi="Times New Roman" w:cs="Times New Roman"/>
+          <w:sz w:val="24"/>
+          <w:szCs w:val="24"/>
+        </w:rPr>
+        <w:t xml:space="preserve">  const </w:t>
+      </w:r>
+      <w:proofErr w:type="spellStart"/>
+      <w:r>
+        <w:rPr>
+          <w:rFonts w:ascii="Times New Roman" w:hAnsi="Times New Roman" w:cs="Times New Roman"/>
+          <w:sz w:val="24"/>
+          <w:szCs w:val="24"/>
+        </w:rPr>
+        <w:t>handleClick</w:t>
+      </w:r>
+      <w:proofErr w:type="spellEnd"/>
+      <w:r>
+        <w:rPr>
+          <w:rFonts w:ascii="Times New Roman" w:hAnsi="Times New Roman" w:cs="Times New Roman"/>
+          <w:sz w:val="24"/>
+          <w:szCs w:val="24"/>
+        </w:rPr>
+        <w:t xml:space="preserve"> = () =&gt; {</w:t>
+      </w:r>
+    </w:p>
+    <w:p>
+      <w:pPr>
+        <w:rPr>
+          <w:rFonts w:ascii="Times New Roman" w:hAnsi="Times New Roman" w:cs="Times New Roman"/>
+          <w:sz w:val="24"/>
+          <w:szCs w:val="24"/>
+        </w:rPr>
+      </w:pPr>
+      <w:r>
+        <w:rPr>
+          <w:rFonts w:ascii="Times New Roman" w:hAnsi="Times New Roman" w:cs="Times New Roman"/>
+          <w:sz w:val="24"/>
+          <w:szCs w:val="24"/>
+        </w:rPr>
+        <w:t xml:space="preserve">    </w:t>
+      </w:r>
+      <w:proofErr w:type="gramStart"/>
+      <w:r>
+        <w:rPr>
+          <w:rFonts w:ascii="Times New Roman" w:hAnsi="Times New Roman" w:cs="Times New Roman"/>
+          <w:sz w:val="24"/>
+          <w:szCs w:val="24"/>
+        </w:rPr>
+        <w:t>alert(</w:t>
+      </w:r>
+      <w:proofErr w:type="gramEnd"/>
+      <w:r>
+        <w:rPr>
+          <w:rFonts w:ascii="Times New Roman" w:hAnsi="Times New Roman" w:cs="Times New Roman"/>
+          <w:sz w:val="24"/>
+          <w:szCs w:val="24"/>
+        </w:rPr>
+        <w:t>'Button was clicked!');</w:t>
+      </w:r>
+    </w:p>
+    <w:p>
+      <w:pPr>
+        <w:rPr>
+          <w:rFonts w:ascii="Times New Roman" w:hAnsi="Times New Roman" w:cs="Times New Roman"/>
+          <w:sz w:val="24"/>
+          <w:szCs w:val="24"/>
+        </w:rPr>
+      </w:pPr>
+      <w:r>
+        <w:rPr>
+          <w:rFonts w:ascii="Times New Roman" w:hAnsi="Times New Roman" w:cs="Times New Roman"/>
+          <w:sz w:val="24"/>
+          <w:szCs w:val="24"/>
+        </w:rPr>
+        <w:t xml:space="preserve">  };</w:t>
+      </w:r>
+    </w:p>
+    <w:p>
+      <w:pPr>
+        <w:rPr>
+          <w:rFonts w:ascii="Times New Roman" w:hAnsi="Times New Roman" w:cs="Times New Roman"/>
+          <w:sz w:val="24"/>
+          <w:szCs w:val="24"/>
+        </w:rPr>
+      </w:pPr>
+      <w:r>
+        <w:rPr>
+          <w:rFonts w:ascii="Times New Roman" w:hAnsi="Times New Roman" w:cs="Times New Roman"/>
+          <w:sz w:val="24"/>
+          <w:szCs w:val="24"/>
+        </w:rPr>
+        <w:t xml:space="preserve">  return (</w:t>
+      </w:r>
+    </w:p>
+    <w:p>
+      <w:pPr>
+        <w:rPr>
+          <w:rFonts w:ascii="Times New Roman" w:hAnsi="Times New Roman" w:cs="Times New Roman"/>
+          <w:sz w:val="24"/>
+          <w:szCs w:val="24"/>
+        </w:rPr>
+      </w:pPr>
+      <w:r>
+        <w:rPr>
+          <w:rFonts w:ascii="Times New Roman" w:hAnsi="Times New Roman" w:cs="Times New Roman"/>
+          <w:sz w:val="24"/>
+          <w:szCs w:val="24"/>
+        </w:rPr>
+        <w:t xml:space="preserve">    &lt;button onClick={</w:t>
+      </w:r>
+      <w:proofErr w:type="spellStart"/>
+      <w:r>
+        <w:rPr>
+          <w:rFonts w:ascii="Times New Roman" w:hAnsi="Times New Roman" w:cs="Times New Roman"/>
+          <w:sz w:val="24"/>
+          <w:szCs w:val="24"/>
+        </w:rPr>
+        <w:t>handleClick</w:t>
+      </w:r>
+      <w:proofErr w:type="spellEnd"/>
+      <w:r>
+        <w:rPr>
+          <w:rFonts w:ascii="Times New Roman" w:hAnsi="Times New Roman" w:cs="Times New Roman"/>
+          <w:sz w:val="24"/>
+          <w:szCs w:val="24"/>
+        </w:rPr>
+        <w:t>}&gt;</w:t>
+      </w:r>
+    </w:p>
+    <w:p>
+      <w:pPr>
+        <w:rPr>
+          <w:rFonts w:ascii="Times New Roman" w:hAnsi="Times New Roman" w:cs="Times New Roman"/>
+          <w:sz w:val="24"/>
+          <w:szCs w:val="24"/>
+        </w:rPr>
+      </w:pPr>
+      <w:r>
+        <w:rPr>
+          <w:rFonts w:ascii="Times New Roman" w:hAnsi="Times New Roman" w:cs="Times New Roman"/>
+          <w:sz w:val="24"/>
+          <w:szCs w:val="24"/>
+        </w:rPr>
+        <w:t xml:space="preserve">      Click Me</w:t>
+      </w:r>
+    </w:p>
+    <w:p>
+      <w:pPr>
+        <w:rPr>
+          <w:rFonts w:ascii="Times New Roman" w:hAnsi="Times New Roman" w:cs="Times New Roman"/>
+          <w:sz w:val="24"/>
+          <w:szCs w:val="24"/>
+        </w:rPr>
+      </w:pPr>
+      <w:r>
+        <w:rPr>
+          <w:rFonts w:ascii="Times New Roman" w:hAnsi="Times New Roman" w:cs="Times New Roman"/>
+          <w:sz w:val="24"/>
+          <w:szCs w:val="24"/>
+        </w:rPr>
+        <w:t xml:space="preserve">    &lt;/button&gt;</w:t>
+      </w:r>
+    </w:p>
+    <w:p>
+      <w:pPr>
+        <w:rPr>
+          <w:rFonts w:ascii="Times New Roman" w:hAnsi="Times New Roman" w:cs="Times New Roman"/>
+          <w:sz w:val="24"/>
+          <w:szCs w:val="24"/>
+        </w:rPr>
+      </w:pPr>
+      <w:r>
+        <w:rPr>
+          <w:rFonts w:ascii="Times New Roman" w:hAnsi="Times New Roman" w:cs="Times New Roman"/>
+          <w:sz w:val="24"/>
+          <w:szCs w:val="24"/>
+        </w:rPr>
+        <w:t xml:space="preserve">  );</w:t>
+      </w:r>
+    </w:p>
+    <w:p>
+      <w:pPr>
+        <w:rPr>
+          <w:rFonts w:ascii="Times New Roman" w:hAnsi="Times New Roman" w:cs="Times New Roman"/>
+          <w:sz w:val="24"/>
+          <w:szCs w:val="24"/>
+        </w:rPr>
+      </w:pPr>
+      <w:r>
+        <w:rPr>
+          <w:rFonts w:ascii="Times New Roman" w:hAnsi="Times New Roman" w:cs="Times New Roman"/>
+          <w:sz w:val="24"/>
+          <w:szCs w:val="24"/>
+        </w:rPr>
+        <w:t>}</w:t>
+      </w:r>
+    </w:p>
+    <w:p>
+      <w:pPr>
+        <w:rPr>
+          <w:rFonts w:ascii="Times New Roman" w:hAnsi="Times New Roman" w:cs="Times New Roman"/>
+          <w:sz w:val="24"/>
+          <w:szCs w:val="24"/>
+        </w:rPr>
+      </w:pPr>
+      <w:r>
+        <w:rPr>
+          <w:rFonts w:ascii="Times New Roman" w:hAnsi="Times New Roman" w:cs="Times New Roman"/>
+          <w:sz w:val="24"/>
+          <w:szCs w:val="24"/>
+        </w:rPr>
+        <w:t xml:space="preserve">export default </w:t>
+      </w:r>
+      <w:proofErr w:type="spellStart"/>
+      <w:r>
+        <w:rPr>
+          <w:rFonts w:ascii="Times New Roman" w:hAnsi="Times New Roman" w:cs="Times New Roman"/>
+          <w:sz w:val="24"/>
+          <w:szCs w:val="24"/>
+        </w:rPr>
+        <w:t>ClickExample</w:t>
+      </w:r>
+      <w:proofErr w:type="spellEnd"/>
+      <w:r>
+        <w:rPr>
+          <w:rFonts w:ascii="Times New Roman" w:hAnsi="Times New Roman" w:cs="Times New Roman"/>
+          <w:sz w:val="24"/>
+          <w:szCs w:val="24"/>
+        </w:rPr>
+        <w:t>;</w:t>
+      </w:r>
+    </w:p>
+    <w:p>
+      <w:pPr>
+        <w:rPr>
+          <w:rFonts w:ascii="Times New Roman" w:hAnsi="Times New Roman" w:cs="Times New Roman"/>
+          <w:sz w:val="24"/>
+          <w:szCs w:val="24"/>
+        </w:rPr>
+      </w:pPr>
+    </w:p>
+    <w:p>
+      <w:pPr>
+        <w:rPr>
+          <w:rFonts w:ascii="Times New Roman" w:hAnsi="Times New Roman" w:cs="Times New Roman"/>
+          <w:b/>
+          <w:bCs/>
+          <w:sz w:val="24"/>
+          <w:szCs w:val="24"/>
+        </w:rPr>
+      </w:pPr>
+      <w:r>
+        <w:rPr>
+          <w:rFonts w:ascii="Times New Roman" w:hAnsi="Times New Roman" w:cs="Times New Roman"/>
+          <w:b/>
+          <w:bCs/>
+          <w:sz w:val="24"/>
+          <w:szCs w:val="24"/>
+        </w:rPr>
+        <w:t>2. onChange</w:t>
+      </w:r>
+    </w:p>
+    <w:p>
+      <w:pPr>
+        <w:rPr>
+          <w:rFonts w:ascii="Times New Roman" w:hAnsi="Times New Roman" w:cs="Times New Roman"/>
+          <w:sz w:val="24"/>
+          <w:szCs w:val="24"/>
+        </w:rPr>
+      </w:pPr>
+      <w:r>
+        <w:rPr>
+          <w:rFonts w:ascii="Times New Roman" w:hAnsi="Times New Roman" w:cs="Times New Roman"/>
+          <w:sz w:val="24"/>
+          <w:szCs w:val="24"/>
+        </w:rPr>
+        <w:t>Used to handle changes in input fields (text, checkbox, select, etc.).</w:t>
+      </w:r>
+    </w:p>
+    <w:p>
+      <w:pPr>
+        <w:rPr>
+          <w:rFonts w:ascii="Times New Roman" w:hAnsi="Times New Roman" w:cs="Times New Roman"/>
+          <w:sz w:val="24"/>
+          <w:szCs w:val="24"/>
+        </w:rPr>
+      </w:pPr>
+      <w:r>
+        <w:rPr>
+          <w:rFonts w:ascii="Times New Roman" w:hAnsi="Times New Roman" w:cs="Times New Roman"/>
+          <w:sz w:val="24"/>
+          <w:szCs w:val="24"/>
+        </w:rPr>
+        <w:t xml:space="preserve">import React, </w:t>
+      </w:r>
+      <w:proofErr w:type="gramStart"/>
+      <w:r>
+        <w:rPr>
+          <w:rFonts w:ascii="Times New Roman" w:hAnsi="Times New Roman" w:cs="Times New Roman"/>
+          <w:sz w:val="24"/>
+          <w:szCs w:val="24"/>
+        </w:rPr>
+        <w:t xml:space="preserve">{ </w:t>
+      </w:r>
+      <w:proofErr w:type="spellStart"/>
+      <w:r>
+        <w:rPr>
+          <w:rFonts w:ascii="Times New Roman" w:hAnsi="Times New Roman" w:cs="Times New Roman"/>
+          <w:sz w:val="24"/>
+          <w:szCs w:val="24"/>
+        </w:rPr>
+        <w:t>useState</w:t>
+      </w:r>
+      <w:proofErr w:type="spellEnd"/>
+      <w:proofErr w:type="gramEnd"/>
+      <w:r>
+        <w:rPr>
+          <w:rFonts w:ascii="Times New Roman" w:hAnsi="Times New Roman" w:cs="Times New Roman"/>
+          <w:sz w:val="24"/>
+          <w:szCs w:val="24"/>
+        </w:rPr>
+        <w:t xml:space="preserve"> } from 'react';</w:t>
+      </w:r>
+    </w:p>
+    <w:p>
+      <w:pPr>
+        <w:rPr>
+          <w:rFonts w:ascii="Times New Roman" w:hAnsi="Times New Roman" w:cs="Times New Roman"/>
+          <w:sz w:val="24"/>
+          <w:szCs w:val="24"/>
+        </w:rPr>
+      </w:pPr>
+    </w:p>
+    <w:p>
+      <w:pPr>
+        <w:rPr>
+          <w:rFonts w:ascii="Times New Roman" w:hAnsi="Times New Roman" w:cs="Times New Roman"/>
+          <w:sz w:val="24"/>
+          <w:szCs w:val="24"/>
+        </w:rPr>
+      </w:pPr>
+      <w:r>
+        <w:rPr>
+          <w:rFonts w:ascii="Times New Roman" w:hAnsi="Times New Roman" w:cs="Times New Roman"/>
+          <w:sz w:val="24"/>
+          <w:szCs w:val="24"/>
+        </w:rPr>
+        <w:t xml:space="preserve">function </w:t>
+      </w:r>
+      <w:proofErr w:type="spellStart"/>
+      <w:proofErr w:type="gramStart"/>
+      <w:r>
+        <w:rPr>
+          <w:rFonts w:ascii="Times New Roman" w:hAnsi="Times New Roman" w:cs="Times New Roman"/>
+          <w:sz w:val="24"/>
+          <w:szCs w:val="24"/>
+        </w:rPr>
+        <w:t>ChangeExample</w:t>
+      </w:r>
+      <w:proofErr w:type="spellEnd"/>
+      <w:r>
+        <w:rPr>
+          <w:rFonts w:ascii="Times New Roman" w:hAnsi="Times New Roman" w:cs="Times New Roman"/>
+          <w:sz w:val="24"/>
+          <w:szCs w:val="24"/>
+        </w:rPr>
+        <w:t>(</w:t>
+      </w:r>
+      <w:proofErr w:type="gramEnd"/>
+      <w:r>
+        <w:rPr>
+          <w:rFonts w:ascii="Times New Roman" w:hAnsi="Times New Roman" w:cs="Times New Roman"/>
+          <w:sz w:val="24"/>
+          <w:szCs w:val="24"/>
+        </w:rPr>
+        <w:t>) {</w:t>
+      </w:r>
+    </w:p>
+    <w:p>
+      <w:pPr>
+        <w:rPr>
+          <w:rFonts w:ascii="Times New Roman" w:hAnsi="Times New Roman" w:cs="Times New Roman"/>
+          <w:sz w:val="24"/>
+          <w:szCs w:val="24"/>
+        </w:rPr>
+      </w:pPr>
+      <w:r>
+        <w:rPr>
+          <w:rFonts w:ascii="Times New Roman" w:hAnsi="Times New Roman" w:cs="Times New Roman"/>
+          <w:sz w:val="24"/>
+          <w:szCs w:val="24"/>
+        </w:rPr>
+        <w:lastRenderedPageBreak/>
+        <w:t xml:space="preserve">  const [text, </w:t>
+      </w:r>
+      <w:proofErr w:type="spellStart"/>
+      <w:r>
+        <w:rPr>
+          <w:rFonts w:ascii="Times New Roman" w:hAnsi="Times New Roman" w:cs="Times New Roman"/>
+          <w:sz w:val="24"/>
+          <w:szCs w:val="24"/>
+        </w:rPr>
+        <w:t>setText</w:t>
+      </w:r>
+      <w:proofErr w:type="spellEnd"/>
+      <w:r>
+        <w:rPr>
+          <w:rFonts w:ascii="Times New Roman" w:hAnsi="Times New Roman" w:cs="Times New Roman"/>
+          <w:sz w:val="24"/>
+          <w:szCs w:val="24"/>
+        </w:rPr>
+        <w:t xml:space="preserve">] = </w:t>
+      </w:r>
+      <w:proofErr w:type="spellStart"/>
+      <w:proofErr w:type="gramStart"/>
+      <w:r>
+        <w:rPr>
+          <w:rFonts w:ascii="Times New Roman" w:hAnsi="Times New Roman" w:cs="Times New Roman"/>
+          <w:sz w:val="24"/>
+          <w:szCs w:val="24"/>
+        </w:rPr>
+        <w:t>useState</w:t>
+      </w:r>
+      <w:proofErr w:type="spellEnd"/>
+      <w:r>
+        <w:rPr>
+          <w:rFonts w:ascii="Times New Roman" w:hAnsi="Times New Roman" w:cs="Times New Roman"/>
+          <w:sz w:val="24"/>
+          <w:szCs w:val="24"/>
+        </w:rPr>
+        <w:t>(</w:t>
+      </w:r>
+      <w:proofErr w:type="gramEnd"/>
+      <w:r>
+        <w:rPr>
+          <w:rFonts w:ascii="Times New Roman" w:hAnsi="Times New Roman" w:cs="Times New Roman"/>
+          <w:sz w:val="24"/>
+          <w:szCs w:val="24"/>
+        </w:rPr>
+        <w:t>'');</w:t>
+      </w:r>
+    </w:p>
+    <w:p>
+      <w:pPr>
+        <w:rPr>
+          <w:rFonts w:ascii="Times New Roman" w:hAnsi="Times New Roman" w:cs="Times New Roman"/>
+          <w:sz w:val="24"/>
+          <w:szCs w:val="24"/>
+        </w:rPr>
+      </w:pPr>
+    </w:p>
+    <w:p>
+      <w:pPr>
+        <w:rPr>
+          <w:rFonts w:ascii="Times New Roman" w:hAnsi="Times New Roman" w:cs="Times New Roman"/>
+          <w:sz w:val="24"/>
+          <w:szCs w:val="24"/>
+        </w:rPr>
+      </w:pPr>
+      <w:r>
+        <w:rPr>
+          <w:rFonts w:ascii="Times New Roman" w:hAnsi="Times New Roman" w:cs="Times New Roman"/>
+          <w:sz w:val="24"/>
+          <w:szCs w:val="24"/>
+        </w:rPr>
+        <w:t xml:space="preserve">  const </w:t>
+      </w:r>
+      <w:proofErr w:type="spellStart"/>
+      <w:r>
+        <w:rPr>
+          <w:rFonts w:ascii="Times New Roman" w:hAnsi="Times New Roman" w:cs="Times New Roman"/>
+          <w:sz w:val="24"/>
+          <w:szCs w:val="24"/>
+        </w:rPr>
+        <w:t>handleChange</w:t>
+      </w:r>
+      <w:proofErr w:type="spellEnd"/>
+      <w:r>
+        <w:rPr>
+          <w:rFonts w:ascii="Times New Roman" w:hAnsi="Times New Roman" w:cs="Times New Roman"/>
+          <w:sz w:val="24"/>
+          <w:szCs w:val="24"/>
+        </w:rPr>
+        <w:t xml:space="preserve"> = (event) =&gt; {</w:t>
+      </w:r>
+    </w:p>
+    <w:p>
+      <w:pPr>
+        <w:rPr>
+          <w:rFonts w:ascii="Times New Roman" w:hAnsi="Times New Roman" w:cs="Times New Roman"/>
+          <w:sz w:val="24"/>
+          <w:szCs w:val="24"/>
+        </w:rPr>
+      </w:pPr>
+      <w:r>
+        <w:rPr>
+          <w:rFonts w:ascii="Times New Roman" w:hAnsi="Times New Roman" w:cs="Times New Roman"/>
+          <w:sz w:val="24"/>
+          <w:szCs w:val="24"/>
+        </w:rPr>
+        <w:t xml:space="preserve">    </w:t>
+      </w:r>
+      <w:proofErr w:type="spellStart"/>
+      <w:r>
+        <w:rPr>
+          <w:rFonts w:ascii="Times New Roman" w:hAnsi="Times New Roman" w:cs="Times New Roman"/>
+          <w:sz w:val="24"/>
+          <w:szCs w:val="24"/>
+        </w:rPr>
+        <w:t>setText</w:t>
+      </w:r>
+      <w:proofErr w:type="spellEnd"/>
+      <w:r>
+        <w:rPr>
+          <w:rFonts w:ascii="Times New Roman" w:hAnsi="Times New Roman" w:cs="Times New Roman"/>
+          <w:sz w:val="24"/>
+          <w:szCs w:val="24"/>
+        </w:rPr>
+        <w:t>(</w:t>
+      </w:r>
+      <w:proofErr w:type="spellStart"/>
+      <w:proofErr w:type="gramStart"/>
+      <w:r>
+        <w:rPr>
+          <w:rFonts w:ascii="Times New Roman" w:hAnsi="Times New Roman" w:cs="Times New Roman"/>
+          <w:sz w:val="24"/>
+          <w:szCs w:val="24"/>
+        </w:rPr>
+        <w:t>event.target</w:t>
+      </w:r>
+      <w:proofErr w:type="gramEnd"/>
+      <w:r>
+        <w:rPr>
+          <w:rFonts w:ascii="Times New Roman" w:hAnsi="Times New Roman" w:cs="Times New Roman"/>
+          <w:sz w:val="24"/>
+          <w:szCs w:val="24"/>
+        </w:rPr>
+        <w:t>.value</w:t>
+      </w:r>
+      <w:proofErr w:type="spellEnd"/>
+      <w:r>
+        <w:rPr>
+          <w:rFonts w:ascii="Times New Roman" w:hAnsi="Times New Roman" w:cs="Times New Roman"/>
+          <w:sz w:val="24"/>
+          <w:szCs w:val="24"/>
+        </w:rPr>
+        <w:t>);</w:t>
+      </w:r>
+    </w:p>
+    <w:p>
+      <w:pPr>
+        <w:rPr>
+          <w:rFonts w:ascii="Times New Roman" w:hAnsi="Times New Roman" w:cs="Times New Roman"/>
+          <w:sz w:val="24"/>
+          <w:szCs w:val="24"/>
+        </w:rPr>
+      </w:pPr>
+      <w:r>
+        <w:rPr>
+          <w:rFonts w:ascii="Times New Roman" w:hAnsi="Times New Roman" w:cs="Times New Roman"/>
+          <w:sz w:val="24"/>
+          <w:szCs w:val="24"/>
+        </w:rPr>
+        <w:t xml:space="preserve">  };</w:t>
+      </w:r>
+    </w:p>
+    <w:p>
+      <w:pPr>
+        <w:rPr>
+          <w:rFonts w:ascii="Times New Roman" w:hAnsi="Times New Roman" w:cs="Times New Roman"/>
+          <w:sz w:val="24"/>
+          <w:szCs w:val="24"/>
+        </w:rPr>
+      </w:pPr>
+    </w:p>
+    <w:p>
+      <w:pPr>
+        <w:rPr>
+          <w:rFonts w:ascii="Times New Roman" w:hAnsi="Times New Roman" w:cs="Times New Roman"/>
+          <w:sz w:val="24"/>
+          <w:szCs w:val="24"/>
+        </w:rPr>
+      </w:pPr>
+      <w:r>
+        <w:rPr>
+          <w:rFonts w:ascii="Times New Roman" w:hAnsi="Times New Roman" w:cs="Times New Roman"/>
+          <w:sz w:val="24"/>
+          <w:szCs w:val="24"/>
+        </w:rPr>
+        <w:t xml:space="preserve">  return (</w:t>
+      </w:r>
+    </w:p>
+    <w:p>
+      <w:pPr>
+        <w:rPr>
+          <w:rFonts w:ascii="Times New Roman" w:hAnsi="Times New Roman" w:cs="Times New Roman"/>
+          <w:sz w:val="24"/>
+          <w:szCs w:val="24"/>
+        </w:rPr>
+      </w:pPr>
+      <w:r>
+        <w:rPr>
+          <w:rFonts w:ascii="Times New Roman" w:hAnsi="Times New Roman" w:cs="Times New Roman"/>
+          <w:sz w:val="24"/>
+          <w:szCs w:val="24"/>
+        </w:rPr>
+        <w:t xml:space="preserve">    &lt;div&gt;</w:t>
+      </w:r>
+    </w:p>
+    <w:p>
+      <w:pPr>
+        <w:rPr>
+          <w:rFonts w:ascii="Times New Roman" w:hAnsi="Times New Roman" w:cs="Times New Roman"/>
+          <w:sz w:val="24"/>
+          <w:szCs w:val="24"/>
+        </w:rPr>
+      </w:pPr>
+      <w:r>
+        <w:rPr>
+          <w:rFonts w:ascii="Times New Roman" w:hAnsi="Times New Roman" w:cs="Times New Roman"/>
+          <w:sz w:val="24"/>
+          <w:szCs w:val="24"/>
+        </w:rPr>
+        <w:t xml:space="preserve">      &lt;input type="text" value={text} onChange={</w:t>
+      </w:r>
+      <w:proofErr w:type="spellStart"/>
+      <w:r>
+        <w:rPr>
+          <w:rFonts w:ascii="Times New Roman" w:hAnsi="Times New Roman" w:cs="Times New Roman"/>
+          <w:sz w:val="24"/>
+          <w:szCs w:val="24"/>
+        </w:rPr>
+        <w:t>handleChange</w:t>
+      </w:r>
+      <w:proofErr w:type="spellEnd"/>
+      <w:r>
+        <w:rPr>
+          <w:rFonts w:ascii="Times New Roman" w:hAnsi="Times New Roman" w:cs="Times New Roman"/>
+          <w:sz w:val="24"/>
+          <w:szCs w:val="24"/>
+        </w:rPr>
+        <w:t>} /&gt;</w:t>
+      </w:r>
+    </w:p>
+    <w:p>
+      <w:pPr>
+        <w:rPr>
+          <w:rFonts w:ascii="Times New Roman" w:hAnsi="Times New Roman" w:cs="Times New Roman"/>
+          <w:sz w:val="24"/>
+          <w:szCs w:val="24"/>
+        </w:rPr>
+      </w:pPr>
+      <w:r>
+        <w:rPr>
+          <w:rFonts w:ascii="Times New Roman" w:hAnsi="Times New Roman" w:cs="Times New Roman"/>
+          <w:sz w:val="24"/>
+          <w:szCs w:val="24"/>
+        </w:rPr>
+        <w:t xml:space="preserve">      &lt;p&gt;You typed: {text}&lt;/p&gt;</w:t>
+      </w:r>
+    </w:p>
+    <w:p>
+      <w:pPr>
+        <w:rPr>
+          <w:rFonts w:ascii="Times New Roman" w:hAnsi="Times New Roman" w:cs="Times New Roman"/>
+          <w:sz w:val="24"/>
+          <w:szCs w:val="24"/>
+        </w:rPr>
+      </w:pPr>
+      <w:r>
+        <w:rPr>
+          <w:rFonts w:ascii="Times New Roman" w:hAnsi="Times New Roman" w:cs="Times New Roman"/>
+          <w:sz w:val="24"/>
+          <w:szCs w:val="24"/>
+        </w:rPr>
+        <w:t xml:space="preserve">    &lt;/div&gt;</w:t>
+      </w:r>
+    </w:p>
+    <w:p>
+      <w:pPr>
+        <w:rPr>
+          <w:rFonts w:ascii="Times New Roman" w:hAnsi="Times New Roman" w:cs="Times New Roman"/>
+          <w:sz w:val="24"/>
+          <w:szCs w:val="24"/>
+        </w:rPr>
+      </w:pPr>
+      <w:r>
+        <w:rPr>
+          <w:rFonts w:ascii="Times New Roman" w:hAnsi="Times New Roman" w:cs="Times New Roman"/>
+          <w:sz w:val="24"/>
+          <w:szCs w:val="24"/>
+        </w:rPr>
+        <w:t xml:space="preserve">  );</w:t>
+      </w:r>
+    </w:p>
+    <w:p>
+      <w:pPr>
+        <w:rPr>
+          <w:rFonts w:ascii="Times New Roman" w:hAnsi="Times New Roman" w:cs="Times New Roman"/>
+          <w:sz w:val="24"/>
+          <w:szCs w:val="24"/>
+        </w:rPr>
+      </w:pPr>
+      <w:r>
+        <w:rPr>
+          <w:rFonts w:ascii="Times New Roman" w:hAnsi="Times New Roman" w:cs="Times New Roman"/>
+          <w:sz w:val="24"/>
+          <w:szCs w:val="24"/>
+        </w:rPr>
+        <w:t>}</w:t>
+      </w:r>
+    </w:p>
+    <w:p>
+      <w:pPr>
+        <w:rPr>
+          <w:rFonts w:ascii="Times New Roman" w:hAnsi="Times New Roman" w:cs="Times New Roman"/>
+          <w:sz w:val="24"/>
+          <w:szCs w:val="24"/>
+        </w:rPr>
+      </w:pPr>
+    </w:p>
+    <w:p>
+      <w:pPr>
+        <w:rPr>
+          <w:rFonts w:ascii="Times New Roman" w:hAnsi="Times New Roman" w:cs="Times New Roman"/>
+          <w:sz w:val="24"/>
+          <w:szCs w:val="24"/>
+        </w:rPr>
+      </w:pPr>
+      <w:r>
+        <w:rPr>
+          <w:rFonts w:ascii="Times New Roman" w:hAnsi="Times New Roman" w:cs="Times New Roman"/>
+          <w:sz w:val="24"/>
+          <w:szCs w:val="24"/>
+        </w:rPr>
+        <w:t xml:space="preserve">export default </w:t>
+      </w:r>
+      <w:proofErr w:type="spellStart"/>
+      <w:r>
+        <w:rPr>
+          <w:rFonts w:ascii="Times New Roman" w:hAnsi="Times New Roman" w:cs="Times New Roman"/>
+          <w:sz w:val="24"/>
+          <w:szCs w:val="24"/>
+        </w:rPr>
+        <w:t>ChangeExample</w:t>
+      </w:r>
+      <w:proofErr w:type="spellEnd"/>
+      <w:r>
+        <w:rPr>
+          <w:rFonts w:ascii="Times New Roman" w:hAnsi="Times New Roman" w:cs="Times New Roman"/>
+          <w:sz w:val="24"/>
+          <w:szCs w:val="24"/>
+        </w:rPr>
+        <w:t>;</w:t>
+      </w:r>
+    </w:p>
+    <w:p>
+      <w:pPr>
+        <w:rPr>
+          <w:rFonts w:ascii="Times New Roman" w:hAnsi="Times New Roman" w:cs="Times New Roman"/>
+          <w:sz w:val="24"/>
+          <w:szCs w:val="24"/>
+        </w:rPr>
+      </w:pPr>
+    </w:p>
+    <w:p>
+      <w:pPr>
+        <w:rPr>
+          <w:rFonts w:ascii="Times New Roman" w:hAnsi="Times New Roman" w:cs="Times New Roman"/>
+          <w:b/>
+          <w:bCs/>
+          <w:sz w:val="24"/>
+          <w:szCs w:val="24"/>
+        </w:rPr>
+      </w:pPr>
+      <w:r>
+        <w:rPr>
+          <w:rFonts w:ascii="Times New Roman" w:hAnsi="Times New Roman" w:cs="Times New Roman"/>
+          <w:b/>
+          <w:bCs/>
+          <w:sz w:val="24"/>
+          <w:szCs w:val="24"/>
+        </w:rPr>
+        <w:t xml:space="preserve">3. </w:t>
+      </w:r>
+      <w:proofErr w:type="spellStart"/>
+      <w:r>
+        <w:rPr>
+          <w:rFonts w:ascii="Times New Roman" w:hAnsi="Times New Roman" w:cs="Times New Roman"/>
+          <w:b/>
+          <w:bCs/>
+          <w:sz w:val="24"/>
+          <w:szCs w:val="24"/>
+        </w:rPr>
+        <w:t>onSubmit</w:t>
+      </w:r>
+      <w:proofErr w:type="spellEnd"/>
+    </w:p>
+    <w:p>
+      <w:pPr>
+        <w:rPr>
+          <w:rFonts w:ascii="Times New Roman" w:hAnsi="Times New Roman" w:cs="Times New Roman"/>
+          <w:sz w:val="24"/>
+          <w:szCs w:val="24"/>
+        </w:rPr>
+      </w:pPr>
+      <w:r>
+        <w:rPr>
+          <w:rFonts w:ascii="Times New Roman" w:hAnsi="Times New Roman" w:cs="Times New Roman"/>
+          <w:sz w:val="24"/>
+          <w:szCs w:val="24"/>
+        </w:rPr>
+        <w:t>Used to handle form submission.</w:t>
+      </w:r>
+    </w:p>
+    <w:p>
+      <w:pPr>
+        <w:rPr>
+          <w:rFonts w:ascii="Times New Roman" w:hAnsi="Times New Roman" w:cs="Times New Roman"/>
+          <w:sz w:val="24"/>
+          <w:szCs w:val="24"/>
+        </w:rPr>
+      </w:pPr>
+      <w:r>
+        <w:rPr>
+          <w:rFonts w:ascii="Times New Roman" w:hAnsi="Times New Roman" w:cs="Times New Roman"/>
+          <w:sz w:val="24"/>
+          <w:szCs w:val="24"/>
+        </w:rPr>
+        <w:t xml:space="preserve">import React, </w:t>
+      </w:r>
+      <w:proofErr w:type="gramStart"/>
+      <w:r>
+        <w:rPr>
+          <w:rFonts w:ascii="Times New Roman" w:hAnsi="Times New Roman" w:cs="Times New Roman"/>
+          <w:sz w:val="24"/>
+          <w:szCs w:val="24"/>
+        </w:rPr>
+        <w:t xml:space="preserve">{ </w:t>
+      </w:r>
+      <w:proofErr w:type="spellStart"/>
+      <w:r>
+        <w:rPr>
+          <w:rFonts w:ascii="Times New Roman" w:hAnsi="Times New Roman" w:cs="Times New Roman"/>
+          <w:sz w:val="24"/>
+          <w:szCs w:val="24"/>
+        </w:rPr>
+        <w:t>useState</w:t>
+      </w:r>
+      <w:proofErr w:type="spellEnd"/>
+      <w:proofErr w:type="gramEnd"/>
+      <w:r>
+        <w:rPr>
+          <w:rFonts w:ascii="Times New Roman" w:hAnsi="Times New Roman" w:cs="Times New Roman"/>
+          <w:sz w:val="24"/>
+          <w:szCs w:val="24"/>
+        </w:rPr>
+        <w:t xml:space="preserve"> } from 'react';</w:t>
+      </w:r>
+    </w:p>
+    <w:p>
+      <w:pPr>
+        <w:rPr>
+          <w:rFonts w:ascii="Times New Roman" w:hAnsi="Times New Roman" w:cs="Times New Roman"/>
+          <w:sz w:val="24"/>
+          <w:szCs w:val="24"/>
+        </w:rPr>
+      </w:pPr>
+    </w:p>
+    <w:p>
+      <w:pPr>
+        <w:rPr>
+          <w:rFonts w:ascii="Times New Roman" w:hAnsi="Times New Roman" w:cs="Times New Roman"/>
+          <w:sz w:val="24"/>
+          <w:szCs w:val="24"/>
+        </w:rPr>
+      </w:pPr>
+      <w:r>
+        <w:rPr>
+          <w:rFonts w:ascii="Times New Roman" w:hAnsi="Times New Roman" w:cs="Times New Roman"/>
+          <w:sz w:val="24"/>
+          <w:szCs w:val="24"/>
+        </w:rPr>
+        <w:t xml:space="preserve">function </w:t>
+      </w:r>
+      <w:proofErr w:type="spellStart"/>
+      <w:proofErr w:type="gramStart"/>
+      <w:r>
+        <w:rPr>
+          <w:rFonts w:ascii="Times New Roman" w:hAnsi="Times New Roman" w:cs="Times New Roman"/>
+          <w:sz w:val="24"/>
+          <w:szCs w:val="24"/>
+        </w:rPr>
+        <w:t>SubmitExample</w:t>
+      </w:r>
+      <w:proofErr w:type="spellEnd"/>
+      <w:r>
+        <w:rPr>
+          <w:rFonts w:ascii="Times New Roman" w:hAnsi="Times New Roman" w:cs="Times New Roman"/>
+          <w:sz w:val="24"/>
+          <w:szCs w:val="24"/>
+        </w:rPr>
+        <w:t>(</w:t>
+      </w:r>
+      <w:proofErr w:type="gramEnd"/>
+      <w:r>
+        <w:rPr>
+          <w:rFonts w:ascii="Times New Roman" w:hAnsi="Times New Roman" w:cs="Times New Roman"/>
+          <w:sz w:val="24"/>
+          <w:szCs w:val="24"/>
+        </w:rPr>
+        <w:t>) {</w:t>
+      </w:r>
+    </w:p>
+    <w:p>
+      <w:pPr>
+        <w:rPr>
+          <w:rFonts w:ascii="Times New Roman" w:hAnsi="Times New Roman" w:cs="Times New Roman"/>
+          <w:sz w:val="24"/>
+          <w:szCs w:val="24"/>
+        </w:rPr>
+      </w:pPr>
+      <w:r>
+        <w:rPr>
+          <w:rFonts w:ascii="Times New Roman" w:hAnsi="Times New Roman" w:cs="Times New Roman"/>
+          <w:sz w:val="24"/>
+          <w:szCs w:val="24"/>
+        </w:rPr>
+        <w:t xml:space="preserve">  const [</w:t>
+      </w:r>
+      <w:proofErr w:type="spellStart"/>
+      <w:r>
+        <w:rPr>
+          <w:rFonts w:ascii="Times New Roman" w:hAnsi="Times New Roman" w:cs="Times New Roman"/>
+          <w:sz w:val="24"/>
+          <w:szCs w:val="24"/>
+        </w:rPr>
+        <w:t>inputValue</w:t>
+      </w:r>
+      <w:proofErr w:type="spellEnd"/>
+      <w:r>
+        <w:rPr>
+          <w:rFonts w:ascii="Times New Roman" w:hAnsi="Times New Roman" w:cs="Times New Roman"/>
+          <w:sz w:val="24"/>
+          <w:szCs w:val="24"/>
+        </w:rPr>
+        <w:t xml:space="preserve">, </w:t>
+      </w:r>
+      <w:proofErr w:type="spellStart"/>
+      <w:r>
+        <w:rPr>
+          <w:rFonts w:ascii="Times New Roman" w:hAnsi="Times New Roman" w:cs="Times New Roman"/>
+          <w:sz w:val="24"/>
+          <w:szCs w:val="24"/>
+        </w:rPr>
+        <w:t>setInputValue</w:t>
+      </w:r>
+      <w:proofErr w:type="spellEnd"/>
+      <w:r>
+        <w:rPr>
+          <w:rFonts w:ascii="Times New Roman" w:hAnsi="Times New Roman" w:cs="Times New Roman"/>
+          <w:sz w:val="24"/>
+          <w:szCs w:val="24"/>
+        </w:rPr>
+        <w:t xml:space="preserve">] = </w:t>
+      </w:r>
+      <w:proofErr w:type="spellStart"/>
+      <w:proofErr w:type="gramStart"/>
+      <w:r>
+        <w:rPr>
+          <w:rFonts w:ascii="Times New Roman" w:hAnsi="Times New Roman" w:cs="Times New Roman"/>
+          <w:sz w:val="24"/>
+          <w:szCs w:val="24"/>
+        </w:rPr>
+        <w:t>useState</w:t>
+      </w:r>
+      <w:proofErr w:type="spellEnd"/>
+      <w:r>
+        <w:rPr>
+          <w:rFonts w:ascii="Times New Roman" w:hAnsi="Times New Roman" w:cs="Times New Roman"/>
+          <w:sz w:val="24"/>
+          <w:szCs w:val="24"/>
+        </w:rPr>
+        <w:t>(</w:t>
+      </w:r>
+      <w:proofErr w:type="gramEnd"/>
+      <w:r>
+        <w:rPr>
+          <w:rFonts w:ascii="Times New Roman" w:hAnsi="Times New Roman" w:cs="Times New Roman"/>
+          <w:sz w:val="24"/>
+          <w:szCs w:val="24"/>
+        </w:rPr>
+        <w:t>'');</w:t>
+      </w:r>
+    </w:p>
+    <w:p>
+      <w:pPr>
+        <w:rPr>
+          <w:rFonts w:ascii="Times New Roman" w:hAnsi="Times New Roman" w:cs="Times New Roman"/>
+          <w:sz w:val="24"/>
+          <w:szCs w:val="24"/>
+        </w:rPr>
+      </w:pPr>
+    </w:p>
+    <w:p>
+      <w:pPr>
+        <w:rPr>
+          <w:rFonts w:ascii="Times New Roman" w:hAnsi="Times New Roman" w:cs="Times New Roman"/>
+          <w:sz w:val="24"/>
+          <w:szCs w:val="24"/>
+        </w:rPr>
+      </w:pPr>
+      <w:r>
+        <w:rPr>
+          <w:rFonts w:ascii="Times New Roman" w:hAnsi="Times New Roman" w:cs="Times New Roman"/>
+          <w:sz w:val="24"/>
+          <w:szCs w:val="24"/>
+        </w:rPr>
+        <w:t xml:space="preserve">  const </w:t>
+      </w:r>
+      <w:proofErr w:type="spellStart"/>
+      <w:r>
+        <w:rPr>
+          <w:rFonts w:ascii="Times New Roman" w:hAnsi="Times New Roman" w:cs="Times New Roman"/>
+          <w:sz w:val="24"/>
+          <w:szCs w:val="24"/>
+        </w:rPr>
+        <w:t>handleSubmit</w:t>
+      </w:r>
+      <w:proofErr w:type="spellEnd"/>
+      <w:r>
+        <w:rPr>
+          <w:rFonts w:ascii="Times New Roman" w:hAnsi="Times New Roman" w:cs="Times New Roman"/>
+          <w:sz w:val="24"/>
+          <w:szCs w:val="24"/>
+        </w:rPr>
+        <w:t xml:space="preserve"> = (event) =&gt; {</w:t>
+      </w:r>
+    </w:p>
+    <w:p>
+      <w:pPr>
+        <w:rPr>
+          <w:rFonts w:ascii="Times New Roman" w:hAnsi="Times New Roman" w:cs="Times New Roman"/>
+          <w:sz w:val="24"/>
+          <w:szCs w:val="24"/>
+        </w:rPr>
+      </w:pPr>
+      <w:r>
+        <w:rPr>
+          <w:rFonts w:ascii="Times New Roman" w:hAnsi="Times New Roman" w:cs="Times New Roman"/>
+          <w:sz w:val="24"/>
+          <w:szCs w:val="24"/>
+        </w:rPr>
+        <w:t xml:space="preserve">    </w:t>
+      </w:r>
+      <w:proofErr w:type="spellStart"/>
+      <w:proofErr w:type="gramStart"/>
+      <w:r>
+        <w:rPr>
+          <w:rFonts w:ascii="Times New Roman" w:hAnsi="Times New Roman" w:cs="Times New Roman"/>
+          <w:sz w:val="24"/>
+          <w:szCs w:val="24"/>
+        </w:rPr>
+        <w:t>event.preventDefault</w:t>
+      </w:r>
+      <w:proofErr w:type="spellEnd"/>
+      <w:proofErr w:type="gramEnd"/>
+      <w:r>
+        <w:rPr>
+          <w:rFonts w:ascii="Times New Roman" w:hAnsi="Times New Roman" w:cs="Times New Roman"/>
+          <w:sz w:val="24"/>
+          <w:szCs w:val="24"/>
+        </w:rPr>
+        <w:t>(); // Prevents page reload</w:t>
+      </w:r>
+    </w:p>
+    <w:p>
+      <w:pPr>
+        <w:rPr>
+          <w:rFonts w:ascii="Times New Roman" w:hAnsi="Times New Roman" w:cs="Times New Roman"/>
+          <w:sz w:val="24"/>
+          <w:szCs w:val="24"/>
+        </w:rPr>
+      </w:pPr>
+      <w:r>
+        <w:rPr>
+          <w:rFonts w:ascii="Times New Roman" w:hAnsi="Times New Roman" w:cs="Times New Roman"/>
+          <w:sz w:val="24"/>
+          <w:szCs w:val="24"/>
+        </w:rPr>
+        <w:t xml:space="preserve">    </w:t>
+      </w:r>
+      <w:proofErr w:type="gramStart"/>
+      <w:r>
+        <w:rPr>
+          <w:rFonts w:ascii="Times New Roman" w:hAnsi="Times New Roman" w:cs="Times New Roman"/>
+          <w:sz w:val="24"/>
+          <w:szCs w:val="24"/>
+        </w:rPr>
+        <w:t>alert(</w:t>
+      </w:r>
+      <w:proofErr w:type="gramEnd"/>
+      <w:r>
+        <w:rPr>
+          <w:rFonts w:ascii="Times New Roman" w:hAnsi="Times New Roman" w:cs="Times New Roman"/>
+          <w:sz w:val="24"/>
+          <w:szCs w:val="24"/>
+        </w:rPr>
+        <w:t>`Form submitted with input: ${</w:t>
+      </w:r>
+      <w:proofErr w:type="spellStart"/>
+      <w:r>
+        <w:rPr>
+          <w:rFonts w:ascii="Times New Roman" w:hAnsi="Times New Roman" w:cs="Times New Roman"/>
+          <w:sz w:val="24"/>
+          <w:szCs w:val="24"/>
+        </w:rPr>
+        <w:t>inputValue</w:t>
+      </w:r>
+      <w:proofErr w:type="spellEnd"/>
+      <w:r>
+        <w:rPr>
+          <w:rFonts w:ascii="Times New Roman" w:hAnsi="Times New Roman" w:cs="Times New Roman"/>
+          <w:sz w:val="24"/>
+          <w:szCs w:val="24"/>
+        </w:rPr>
+        <w:t>}`);</w:t>
+      </w:r>
+    </w:p>
+    <w:p>
+      <w:pPr>
+        <w:rPr>
+          <w:rFonts w:ascii="Times New Roman" w:hAnsi="Times New Roman" w:cs="Times New Roman"/>
+          <w:sz w:val="24"/>
+          <w:szCs w:val="24"/>
+        </w:rPr>
+      </w:pPr>
+      <w:r>
+        <w:rPr>
+          <w:rFonts w:ascii="Times New Roman" w:hAnsi="Times New Roman" w:cs="Times New Roman"/>
+          <w:sz w:val="24"/>
+          <w:szCs w:val="24"/>
+        </w:rPr>
+        <w:t xml:space="preserve">  };</w:t>
+      </w:r>
+    </w:p>
+    <w:p>
+      <w:pPr>
+        <w:rPr>
+          <w:rFonts w:ascii="Times New Roman" w:hAnsi="Times New Roman" w:cs="Times New Roman"/>
+          <w:sz w:val="24"/>
+          <w:szCs w:val="24"/>
+        </w:rPr>
+      </w:pPr>
+    </w:p>
+    <w:p>
+      <w:pPr>
+        <w:rPr>
+          <w:rFonts w:ascii="Times New Roman" w:hAnsi="Times New Roman" w:cs="Times New Roman"/>
+          <w:sz w:val="24"/>
+          <w:szCs w:val="24"/>
+        </w:rPr>
+      </w:pPr>
+      <w:r>
+        <w:rPr>
+          <w:rFonts w:ascii="Times New Roman" w:hAnsi="Times New Roman" w:cs="Times New Roman"/>
+          <w:sz w:val="24"/>
+          <w:szCs w:val="24"/>
+        </w:rPr>
+        <w:t xml:space="preserve">  return (</w:t>
+      </w:r>
+    </w:p>
+    <w:p>
+      <w:pPr>
+        <w:rPr>
+          <w:rFonts w:ascii="Times New Roman" w:hAnsi="Times New Roman" w:cs="Times New Roman"/>
+          <w:sz w:val="24"/>
+          <w:szCs w:val="24"/>
+        </w:rPr>
+      </w:pPr>
+      <w:r>
+        <w:rPr>
+          <w:rFonts w:ascii="Times New Roman" w:hAnsi="Times New Roman" w:cs="Times New Roman"/>
+          <w:sz w:val="24"/>
+          <w:szCs w:val="24"/>
+        </w:rPr>
+        <w:t xml:space="preserve">    &lt;form </w:t>
+      </w:r>
+      <w:proofErr w:type="spellStart"/>
+      <w:r>
+        <w:rPr>
+          <w:rFonts w:ascii="Times New Roman" w:hAnsi="Times New Roman" w:cs="Times New Roman"/>
+          <w:sz w:val="24"/>
+          <w:szCs w:val="24"/>
+        </w:rPr>
+        <w:t>onSubmit</w:t>
+      </w:r>
+      <w:proofErr w:type="spellEnd"/>
+      <w:r>
+        <w:rPr>
+          <w:rFonts w:ascii="Times New Roman" w:hAnsi="Times New Roman" w:cs="Times New Roman"/>
+          <w:sz w:val="24"/>
+          <w:szCs w:val="24"/>
+        </w:rPr>
+        <w:t>={</w:t>
+      </w:r>
+      <w:proofErr w:type="spellStart"/>
+      <w:r>
+        <w:rPr>
+          <w:rFonts w:ascii="Times New Roman" w:hAnsi="Times New Roman" w:cs="Times New Roman"/>
+          <w:sz w:val="24"/>
+          <w:szCs w:val="24"/>
+        </w:rPr>
+        <w:t>handleSubmit</w:t>
+      </w:r>
+      <w:proofErr w:type="spellEnd"/>
+      <w:r>
+        <w:rPr>
+          <w:rFonts w:ascii="Times New Roman" w:hAnsi="Times New Roman" w:cs="Times New Roman"/>
+          <w:sz w:val="24"/>
+          <w:szCs w:val="24"/>
+        </w:rPr>
+        <w:t>}&gt;</w:t>
+      </w:r>
+    </w:p>
+    <w:p>
+      <w:pPr>
+        <w:rPr>
+          <w:rFonts w:ascii="Times New Roman" w:hAnsi="Times New Roman" w:cs="Times New Roman"/>
+          <w:sz w:val="24"/>
+          <w:szCs w:val="24"/>
+        </w:rPr>
+      </w:pPr>
+      <w:r>
+        <w:rPr>
+          <w:rFonts w:ascii="Times New Roman" w:hAnsi="Times New Roman" w:cs="Times New Roman"/>
+          <w:sz w:val="24"/>
+          <w:szCs w:val="24"/>
+        </w:rPr>
+        <w:lastRenderedPageBreak/>
+        <w:t xml:space="preserve">      &lt;input </w:t>
+      </w:r>
+    </w:p>
+    <w:p>
+      <w:pPr>
+        <w:rPr>
+          <w:rFonts w:ascii="Times New Roman" w:hAnsi="Times New Roman" w:cs="Times New Roman"/>
+          <w:sz w:val="24"/>
+          <w:szCs w:val="24"/>
+        </w:rPr>
+      </w:pPr>
+      <w:r>
+        <w:rPr>
+          <w:rFonts w:ascii="Times New Roman" w:hAnsi="Times New Roman" w:cs="Times New Roman"/>
+          <w:sz w:val="24"/>
+          <w:szCs w:val="24"/>
+        </w:rPr>
+        <w:t xml:space="preserve">        type="text" </w:t>
+      </w:r>
+    </w:p>
+    <w:p>
+      <w:pPr>
+        <w:rPr>
+          <w:rFonts w:ascii="Times New Roman" w:hAnsi="Times New Roman" w:cs="Times New Roman"/>
+          <w:sz w:val="24"/>
+          <w:szCs w:val="24"/>
+        </w:rPr>
+      </w:pPr>
+      <w:r>
+        <w:rPr>
+          <w:rFonts w:ascii="Times New Roman" w:hAnsi="Times New Roman" w:cs="Times New Roman"/>
+          <w:sz w:val="24"/>
+          <w:szCs w:val="24"/>
+        </w:rPr>
+        <w:t xml:space="preserve">        value={</w:t>
+      </w:r>
+      <w:proofErr w:type="spellStart"/>
+      <w:r>
+        <w:rPr>
+          <w:rFonts w:ascii="Times New Roman" w:hAnsi="Times New Roman" w:cs="Times New Roman"/>
+          <w:sz w:val="24"/>
+          <w:szCs w:val="24"/>
+        </w:rPr>
+        <w:t>inputValue</w:t>
+      </w:r>
+      <w:proofErr w:type="spellEnd"/>
+      <w:r>
+        <w:rPr>
+          <w:rFonts w:ascii="Times New Roman" w:hAnsi="Times New Roman" w:cs="Times New Roman"/>
+          <w:sz w:val="24"/>
+          <w:szCs w:val="24"/>
+        </w:rPr>
+        <w:t>}</w:t>
+      </w:r>
+    </w:p>
+    <w:p>
+      <w:pPr>
+        <w:rPr>
+          <w:rFonts w:ascii="Times New Roman" w:hAnsi="Times New Roman" w:cs="Times New Roman"/>
+          <w:sz w:val="24"/>
+          <w:szCs w:val="24"/>
+        </w:rPr>
+      </w:pPr>
+      <w:r>
+        <w:rPr>
+          <w:rFonts w:ascii="Times New Roman" w:hAnsi="Times New Roman" w:cs="Times New Roman"/>
+          <w:sz w:val="24"/>
+          <w:szCs w:val="24"/>
+        </w:rPr>
+        <w:t xml:space="preserve">        onChange={(e) =&gt; </w:t>
+      </w:r>
+      <w:proofErr w:type="spellStart"/>
+      <w:r>
+        <w:rPr>
+          <w:rFonts w:ascii="Times New Roman" w:hAnsi="Times New Roman" w:cs="Times New Roman"/>
+          <w:sz w:val="24"/>
+          <w:szCs w:val="24"/>
+        </w:rPr>
+        <w:t>setInputValue</w:t>
+      </w:r>
+      <w:proofErr w:type="spellEnd"/>
+      <w:r>
+        <w:rPr>
+          <w:rFonts w:ascii="Times New Roman" w:hAnsi="Times New Roman" w:cs="Times New Roman"/>
+          <w:sz w:val="24"/>
+          <w:szCs w:val="24"/>
+        </w:rPr>
+        <w:t>(</w:t>
+      </w:r>
+      <w:proofErr w:type="spellStart"/>
+      <w:proofErr w:type="gramStart"/>
+      <w:r>
+        <w:rPr>
+          <w:rFonts w:ascii="Times New Roman" w:hAnsi="Times New Roman" w:cs="Times New Roman"/>
+          <w:sz w:val="24"/>
+          <w:szCs w:val="24"/>
+        </w:rPr>
+        <w:t>e.target</w:t>
+      </w:r>
+      <w:proofErr w:type="gramEnd"/>
+      <w:r>
+        <w:rPr>
+          <w:rFonts w:ascii="Times New Roman" w:hAnsi="Times New Roman" w:cs="Times New Roman"/>
+          <w:sz w:val="24"/>
+          <w:szCs w:val="24"/>
+        </w:rPr>
+        <w:t>.value</w:t>
+      </w:r>
+      <w:proofErr w:type="spellEnd"/>
+      <w:r>
+        <w:rPr>
+          <w:rFonts w:ascii="Times New Roman" w:hAnsi="Times New Roman" w:cs="Times New Roman"/>
+          <w:sz w:val="24"/>
+          <w:szCs w:val="24"/>
+        </w:rPr>
+        <w:t xml:space="preserve">)} </w:t>
+      </w:r>
+    </w:p>
+    <w:p>
+      <w:pPr>
+        <w:rPr>
+          <w:rFonts w:ascii="Times New Roman" w:hAnsi="Times New Roman" w:cs="Times New Roman"/>
+          <w:sz w:val="24"/>
+          <w:szCs w:val="24"/>
+        </w:rPr>
+      </w:pPr>
+      <w:r>
+        <w:rPr>
+          <w:rFonts w:ascii="Times New Roman" w:hAnsi="Times New Roman" w:cs="Times New Roman"/>
+          <w:sz w:val="24"/>
+          <w:szCs w:val="24"/>
+        </w:rPr>
+        <w:t xml:space="preserve">      /&gt;</w:t>
+      </w:r>
+    </w:p>
+    <w:p>
+      <w:pPr>
+        <w:rPr>
+          <w:rFonts w:ascii="Times New Roman" w:hAnsi="Times New Roman" w:cs="Times New Roman"/>
+          <w:sz w:val="24"/>
+          <w:szCs w:val="24"/>
+        </w:rPr>
+      </w:pPr>
+      <w:r>
+        <w:rPr>
+          <w:rFonts w:ascii="Times New Roman" w:hAnsi="Times New Roman" w:cs="Times New Roman"/>
+          <w:sz w:val="24"/>
+          <w:szCs w:val="24"/>
+        </w:rPr>
+        <w:t xml:space="preserve">      &lt;button type="submit"&gt;Submit&lt;/button&gt;</w:t>
+      </w:r>
+    </w:p>
+    <w:p>
+      <w:pPr>
+        <w:rPr>
+          <w:rFonts w:ascii="Times New Roman" w:hAnsi="Times New Roman" w:cs="Times New Roman"/>
+          <w:sz w:val="24"/>
+          <w:szCs w:val="24"/>
+        </w:rPr>
+      </w:pPr>
+      <w:r>
+        <w:rPr>
+          <w:rFonts w:ascii="Times New Roman" w:hAnsi="Times New Roman" w:cs="Times New Roman"/>
+          <w:sz w:val="24"/>
+          <w:szCs w:val="24"/>
+        </w:rPr>
+        <w:t xml:space="preserve">    &lt;/form&gt;</w:t>
+      </w:r>
+    </w:p>
+    <w:p>
+      <w:pPr>
+        <w:rPr>
+          <w:rFonts w:ascii="Times New Roman" w:hAnsi="Times New Roman" w:cs="Times New Roman"/>
+          <w:sz w:val="24"/>
+          <w:szCs w:val="24"/>
+        </w:rPr>
+      </w:pPr>
+      <w:r>
+        <w:rPr>
+          <w:rFonts w:ascii="Times New Roman" w:hAnsi="Times New Roman" w:cs="Times New Roman"/>
+          <w:sz w:val="24"/>
+          <w:szCs w:val="24"/>
+        </w:rPr>
+        <w:t xml:space="preserve">  );</w:t>
+      </w:r>
+    </w:p>
+    <w:p>
+      <w:pPr>
+        <w:rPr>
+          <w:rFonts w:ascii="Times New Roman" w:hAnsi="Times New Roman" w:cs="Times New Roman"/>
+          <w:sz w:val="24"/>
+          <w:szCs w:val="24"/>
+        </w:rPr>
+      </w:pPr>
+      <w:r>
+        <w:rPr>
+          <w:rFonts w:ascii="Times New Roman" w:hAnsi="Times New Roman" w:cs="Times New Roman"/>
+          <w:sz w:val="24"/>
+          <w:szCs w:val="24"/>
+        </w:rPr>
+        <w:t>}</w:t>
+      </w:r>
+    </w:p>
+    <w:p>
+      <w:pPr>
+        <w:rPr>
+          <w:rFonts w:ascii="Times New Roman" w:hAnsi="Times New Roman" w:cs="Times New Roman"/>
+          <w:sz w:val="24"/>
+          <w:szCs w:val="24"/>
+        </w:rPr>
+      </w:pPr>
+    </w:p>
+    <w:p>
+      <w:pPr>
+        <w:rPr>
+          <w:rFonts w:ascii="Times New Roman" w:hAnsi="Times New Roman" w:cs="Times New Roman"/>
+          <w:sz w:val="24"/>
+          <w:szCs w:val="24"/>
+        </w:rPr>
+      </w:pPr>
+      <w:r>
+        <w:rPr>
+          <w:rFonts w:ascii="Times New Roman" w:hAnsi="Times New Roman" w:cs="Times New Roman"/>
+          <w:sz w:val="24"/>
+          <w:szCs w:val="24"/>
+        </w:rPr>
+        <w:t xml:space="preserve">export default </w:t>
+      </w:r>
+      <w:proofErr w:type="spellStart"/>
+      <w:r>
+        <w:rPr>
+          <w:rFonts w:ascii="Times New Roman" w:hAnsi="Times New Roman" w:cs="Times New Roman"/>
+          <w:sz w:val="24"/>
+          <w:szCs w:val="24"/>
+        </w:rPr>
+        <w:t>SubmitExample</w:t>
+      </w:r>
+      <w:proofErr w:type="spellEnd"/>
+      <w:r>
+        <w:rPr>
+          <w:rFonts w:ascii="Times New Roman" w:hAnsi="Times New Roman" w:cs="Times New Roman"/>
+          <w:sz w:val="24"/>
+          <w:szCs w:val="24"/>
+        </w:rPr>
+        <w:t>;</w:t>
+      </w:r>
+    </w:p>
+    <w:p>
+      <w:pPr>
+        <w:rPr>
+          <w:rFonts w:ascii="Times New Roman" w:hAnsi="Times New Roman" w:cs="Times New Roman"/>
+          <w:sz w:val="24"/>
+          <w:szCs w:val="24"/>
+        </w:rPr>
+      </w:pPr>
+    </w:p>
+    <w:p>
+      <w:pPr>
+        <w:rPr>
+          <w:rFonts w:ascii="Times New Roman" w:hAnsi="Times New Roman" w:cs="Times New Roman"/>
+          <w:b/>
+          <w:bCs/>
+          <w:sz w:val="28"/>
+          <w:szCs w:val="28"/>
+        </w:rPr>
+      </w:pPr>
+      <w:r>
+        <w:rPr>
+          <w:rFonts w:ascii="Times New Roman" w:hAnsi="Times New Roman" w:cs="Times New Roman"/>
+          <w:b/>
+          <w:bCs/>
+          <w:sz w:val="28"/>
+          <w:szCs w:val="28"/>
+          <w:highlight w:val="green"/>
+        </w:rPr>
+        <w:t>Question 3: Why do you need to bind event handlers in class components?</w:t>
+      </w:r>
+    </w:p>
+    <w:p>
+      <w:pPr>
+        <w:rPr>
+          <w:rFonts w:ascii="Times New Roman" w:hAnsi="Times New Roman" w:cs="Times New Roman"/>
+          <w:sz w:val="24"/>
+          <w:szCs w:val="24"/>
+        </w:rPr>
+      </w:pPr>
+      <w:r>
+        <w:rPr>
+          <w:rFonts w:ascii="Times New Roman" w:hAnsi="Times New Roman" w:cs="Times New Roman"/>
+          <w:sz w:val="24"/>
+          <w:szCs w:val="24"/>
+        </w:rPr>
+        <w:t>Great question! In React class components, you often need to bind event handlers to ensure that the keyword this inside the handler refers to the correct component instance.</w:t>
+      </w:r>
+    </w:p>
+    <w:p>
+      <w:pPr>
+        <w:rPr>
+          <w:rFonts w:ascii="Times New Roman" w:hAnsi="Times New Roman" w:cs="Times New Roman"/>
+          <w:b/>
+          <w:bCs/>
+          <w:sz w:val="24"/>
+          <w:szCs w:val="24"/>
+        </w:rPr>
+      </w:pPr>
+      <w:r>
+        <w:rPr>
+          <w:rFonts w:ascii="Segoe UI Emoji" w:hAnsi="Segoe UI Emoji" w:cs="Segoe UI Emoji"/>
+          <w:b/>
+          <w:bCs/>
+          <w:sz w:val="24"/>
+          <w:szCs w:val="24"/>
+        </w:rPr>
+        <w:t>🔧</w:t>
+      </w:r>
+      <w:r>
+        <w:rPr>
+          <w:rFonts w:ascii="Times New Roman" w:hAnsi="Times New Roman" w:cs="Times New Roman"/>
+          <w:b/>
+          <w:bCs/>
+          <w:sz w:val="24"/>
+          <w:szCs w:val="24"/>
+        </w:rPr>
+        <w:t xml:space="preserve"> Why Binding is Necessary</w:t>
+      </w:r>
+    </w:p>
+    <w:p>
+      <w:pPr>
+        <w:rPr>
+          <w:rFonts w:ascii="Times New Roman" w:hAnsi="Times New Roman" w:cs="Times New Roman"/>
+          <w:sz w:val="24"/>
+          <w:szCs w:val="24"/>
+        </w:rPr>
+      </w:pPr>
+      <w:r>
+        <w:rPr>
+          <w:rFonts w:ascii="Times New Roman" w:hAnsi="Times New Roman" w:cs="Times New Roman"/>
+          <w:sz w:val="24"/>
+          <w:szCs w:val="24"/>
+        </w:rPr>
+        <w:t xml:space="preserve">In JavaScript, how this behaves depends on how a function is called, not where it's defined. When you pass a class method like </w:t>
+      </w:r>
+      <w:proofErr w:type="spellStart"/>
+      <w:proofErr w:type="gramStart"/>
+      <w:r>
+        <w:rPr>
+          <w:rFonts w:ascii="Times New Roman" w:hAnsi="Times New Roman" w:cs="Times New Roman"/>
+          <w:sz w:val="24"/>
+          <w:szCs w:val="24"/>
+        </w:rPr>
+        <w:t>this.handleClick</w:t>
+      </w:r>
+      <w:proofErr w:type="spellEnd"/>
+      <w:proofErr w:type="gramEnd"/>
+      <w:r>
+        <w:rPr>
+          <w:rFonts w:ascii="Times New Roman" w:hAnsi="Times New Roman" w:cs="Times New Roman"/>
+          <w:sz w:val="24"/>
+          <w:szCs w:val="24"/>
+        </w:rPr>
+        <w:t xml:space="preserve"> directly to an event handler, this might become undefined or refer to the wrong context when the function is invoked.</w:t>
+      </w:r>
+    </w:p>
+    <w:p>
+      <w:pPr>
+        <w:rPr>
+          <w:rFonts w:ascii="Times New Roman" w:hAnsi="Times New Roman" w:cs="Times New Roman"/>
+          <w:sz w:val="24"/>
+          <w:szCs w:val="24"/>
+        </w:rPr>
+      </w:pPr>
+      <w:r>
+        <w:rPr>
+          <w:rFonts w:ascii="Times New Roman" w:hAnsi="Times New Roman" w:cs="Times New Roman"/>
+          <w:sz w:val="24"/>
+          <w:szCs w:val="24"/>
+        </w:rPr>
+        <w:t>So, without binding, this inside your method won't point to the class instance, and you'll get errors like:</w:t>
+      </w:r>
+    </w:p>
+    <w:p>
+      <w:pPr>
+        <w:rPr>
+          <w:rFonts w:ascii="Times New Roman" w:hAnsi="Times New Roman" w:cs="Times New Roman"/>
+          <w:sz w:val="24"/>
+          <w:szCs w:val="24"/>
+        </w:rPr>
+      </w:pPr>
+      <w:r>
+        <w:rPr>
+          <w:rFonts w:ascii="Times New Roman" w:hAnsi="Times New Roman" w:cs="Times New Roman"/>
+          <w:sz w:val="24"/>
+          <w:szCs w:val="24"/>
+        </w:rPr>
+        <w:tab/>
+      </w:r>
+      <w:proofErr w:type="spellStart"/>
+      <w:r>
+        <w:rPr>
+          <w:rFonts w:ascii="Times New Roman" w:hAnsi="Times New Roman" w:cs="Times New Roman"/>
+          <w:sz w:val="24"/>
+          <w:szCs w:val="24"/>
+        </w:rPr>
+        <w:t>TypeError</w:t>
+      </w:r>
+      <w:proofErr w:type="spellEnd"/>
+      <w:r>
+        <w:rPr>
+          <w:rFonts w:ascii="Times New Roman" w:hAnsi="Times New Roman" w:cs="Times New Roman"/>
+          <w:sz w:val="24"/>
+          <w:szCs w:val="24"/>
+        </w:rPr>
+        <w:t>: Cannot read property '</w:t>
+      </w:r>
+      <w:proofErr w:type="spellStart"/>
+      <w:r>
+        <w:rPr>
+          <w:rFonts w:ascii="Times New Roman" w:hAnsi="Times New Roman" w:cs="Times New Roman"/>
+          <w:sz w:val="24"/>
+          <w:szCs w:val="24"/>
+        </w:rPr>
+        <w:t>setState</w:t>
+      </w:r>
+      <w:proofErr w:type="spellEnd"/>
+      <w:r>
+        <w:rPr>
+          <w:rFonts w:ascii="Times New Roman" w:hAnsi="Times New Roman" w:cs="Times New Roman"/>
+          <w:sz w:val="24"/>
+          <w:szCs w:val="24"/>
+        </w:rPr>
+        <w:t>' of undefined</w:t>
+      </w:r>
+    </w:p>
+    <w:p>
+      <w:pPr>
+        <w:rPr>
+          <w:rFonts w:ascii="Times New Roman" w:hAnsi="Times New Roman" w:cs="Times New Roman"/>
+          <w:b/>
+          <w:bCs/>
+          <w:sz w:val="24"/>
+          <w:szCs w:val="24"/>
+        </w:rPr>
+      </w:pPr>
+      <w:r>
+        <w:rPr>
+          <w:rFonts w:ascii="Segoe UI Emoji" w:hAnsi="Segoe UI Emoji" w:cs="Segoe UI Emoji"/>
+          <w:b/>
+          <w:bCs/>
+          <w:sz w:val="24"/>
+          <w:szCs w:val="24"/>
+        </w:rPr>
+        <w:t>✅</w:t>
+      </w:r>
+      <w:r>
+        <w:rPr>
+          <w:rFonts w:ascii="Times New Roman" w:hAnsi="Times New Roman" w:cs="Times New Roman"/>
+          <w:b/>
+          <w:bCs/>
+          <w:sz w:val="24"/>
+          <w:szCs w:val="24"/>
+        </w:rPr>
+        <w:t xml:space="preserve"> Example Without Binding (Will Throw Error)</w:t>
+      </w:r>
+    </w:p>
+    <w:p>
+      <w:pPr>
+        <w:ind w:left="720"/>
+        <w:rPr>
+          <w:rFonts w:ascii="Times New Roman" w:hAnsi="Times New Roman" w:cs="Times New Roman"/>
+          <w:sz w:val="24"/>
+          <w:szCs w:val="24"/>
+        </w:rPr>
+      </w:pPr>
+      <w:r>
+        <w:rPr>
+          <w:rFonts w:ascii="Times New Roman" w:hAnsi="Times New Roman" w:cs="Times New Roman"/>
+          <w:sz w:val="24"/>
+          <w:szCs w:val="24"/>
+        </w:rPr>
+        <w:t xml:space="preserve">class </w:t>
+      </w:r>
+      <w:proofErr w:type="spellStart"/>
+      <w:r>
+        <w:rPr>
+          <w:rFonts w:ascii="Times New Roman" w:hAnsi="Times New Roman" w:cs="Times New Roman"/>
+          <w:sz w:val="24"/>
+          <w:szCs w:val="24"/>
+        </w:rPr>
+        <w:t>MyComponent</w:t>
+      </w:r>
+      <w:proofErr w:type="spellEnd"/>
+      <w:r>
+        <w:rPr>
+          <w:rFonts w:ascii="Times New Roman" w:hAnsi="Times New Roman" w:cs="Times New Roman"/>
+          <w:sz w:val="24"/>
+          <w:szCs w:val="24"/>
+        </w:rPr>
+        <w:t xml:space="preserve"> extends </w:t>
+      </w:r>
+      <w:proofErr w:type="spellStart"/>
+      <w:r>
+        <w:rPr>
+          <w:rFonts w:ascii="Times New Roman" w:hAnsi="Times New Roman" w:cs="Times New Roman"/>
+          <w:sz w:val="24"/>
+          <w:szCs w:val="24"/>
+        </w:rPr>
+        <w:t>React.Component</w:t>
+      </w:r>
+      <w:proofErr w:type="spellEnd"/>
+      <w:r>
+        <w:rPr>
+          <w:rFonts w:ascii="Times New Roman" w:hAnsi="Times New Roman" w:cs="Times New Roman"/>
+          <w:sz w:val="24"/>
+          <w:szCs w:val="24"/>
+        </w:rPr>
+        <w:t xml:space="preserve"> {</w:t>
+      </w:r>
+    </w:p>
+    <w:p>
+      <w:pPr>
+        <w:ind w:left="720"/>
+        <w:rPr>
+          <w:rFonts w:ascii="Times New Roman" w:hAnsi="Times New Roman" w:cs="Times New Roman"/>
+          <w:sz w:val="24"/>
+          <w:szCs w:val="24"/>
+        </w:rPr>
+      </w:pPr>
+      <w:r>
+        <w:rPr>
+          <w:rFonts w:ascii="Times New Roman" w:hAnsi="Times New Roman" w:cs="Times New Roman"/>
+          <w:sz w:val="24"/>
+          <w:szCs w:val="24"/>
+        </w:rPr>
+        <w:t xml:space="preserve">  constructor(props) {</w:t>
+      </w:r>
+    </w:p>
+    <w:p>
+      <w:pPr>
+        <w:ind w:left="720"/>
+        <w:rPr>
+          <w:rFonts w:ascii="Times New Roman" w:hAnsi="Times New Roman" w:cs="Times New Roman"/>
+          <w:sz w:val="24"/>
+          <w:szCs w:val="24"/>
+        </w:rPr>
+      </w:pPr>
+      <w:r>
+        <w:rPr>
+          <w:rFonts w:ascii="Times New Roman" w:hAnsi="Times New Roman" w:cs="Times New Roman"/>
+          <w:sz w:val="24"/>
+          <w:szCs w:val="24"/>
+        </w:rPr>
+        <w:t xml:space="preserve">    super(props);</w:t>
+      </w:r>
+    </w:p>
+    <w:p>
+      <w:pPr>
+        <w:ind w:left="720"/>
+        <w:rPr>
+          <w:rFonts w:ascii="Times New Roman" w:hAnsi="Times New Roman" w:cs="Times New Roman"/>
+          <w:sz w:val="24"/>
+          <w:szCs w:val="24"/>
+        </w:rPr>
+      </w:pPr>
+      <w:r>
+        <w:rPr>
+          <w:rFonts w:ascii="Times New Roman" w:hAnsi="Times New Roman" w:cs="Times New Roman"/>
+          <w:sz w:val="24"/>
+          <w:szCs w:val="24"/>
+        </w:rPr>
+        <w:t xml:space="preserve">    </w:t>
+      </w:r>
+      <w:proofErr w:type="spellStart"/>
+      <w:proofErr w:type="gramStart"/>
+      <w:r>
+        <w:rPr>
+          <w:rFonts w:ascii="Times New Roman" w:hAnsi="Times New Roman" w:cs="Times New Roman"/>
+          <w:sz w:val="24"/>
+          <w:szCs w:val="24"/>
+        </w:rPr>
+        <w:t>this.state</w:t>
+      </w:r>
+      <w:proofErr w:type="spellEnd"/>
+      <w:proofErr w:type="gramEnd"/>
+      <w:r>
+        <w:rPr>
+          <w:rFonts w:ascii="Times New Roman" w:hAnsi="Times New Roman" w:cs="Times New Roman"/>
+          <w:sz w:val="24"/>
+          <w:szCs w:val="24"/>
+        </w:rPr>
+        <w:t xml:space="preserve"> = </w:t>
+      </w:r>
+      <w:proofErr w:type="gramStart"/>
+      <w:r>
+        <w:rPr>
+          <w:rFonts w:ascii="Times New Roman" w:hAnsi="Times New Roman" w:cs="Times New Roman"/>
+          <w:sz w:val="24"/>
+          <w:szCs w:val="24"/>
+        </w:rPr>
+        <w:t>{ count</w:t>
+      </w:r>
+      <w:proofErr w:type="gramEnd"/>
+      <w:r>
+        <w:rPr>
+          <w:rFonts w:ascii="Times New Roman" w:hAnsi="Times New Roman" w:cs="Times New Roman"/>
+          <w:sz w:val="24"/>
+          <w:szCs w:val="24"/>
+        </w:rPr>
+        <w:t xml:space="preserve">: </w:t>
+      </w:r>
+      <w:proofErr w:type="gramStart"/>
+      <w:r>
+        <w:rPr>
+          <w:rFonts w:ascii="Times New Roman" w:hAnsi="Times New Roman" w:cs="Times New Roman"/>
+          <w:sz w:val="24"/>
+          <w:szCs w:val="24"/>
+        </w:rPr>
+        <w:t>0 }</w:t>
+      </w:r>
+      <w:proofErr w:type="gramEnd"/>
+      <w:r>
+        <w:rPr>
+          <w:rFonts w:ascii="Times New Roman" w:hAnsi="Times New Roman" w:cs="Times New Roman"/>
+          <w:sz w:val="24"/>
+          <w:szCs w:val="24"/>
+        </w:rPr>
+        <w:t>;</w:t>
+      </w:r>
+    </w:p>
+    <w:p>
+      <w:pPr>
+        <w:ind w:left="720"/>
+        <w:rPr>
+          <w:rFonts w:ascii="Times New Roman" w:hAnsi="Times New Roman" w:cs="Times New Roman"/>
+          <w:sz w:val="24"/>
+          <w:szCs w:val="24"/>
+        </w:rPr>
+      </w:pPr>
+      <w:r>
+        <w:rPr>
+          <w:rFonts w:ascii="Times New Roman" w:hAnsi="Times New Roman" w:cs="Times New Roman"/>
+          <w:sz w:val="24"/>
+          <w:szCs w:val="24"/>
+        </w:rPr>
+        <w:t xml:space="preserve">  }</w:t>
+      </w:r>
+    </w:p>
+    <w:p>
+      <w:pPr>
+        <w:ind w:left="720"/>
+        <w:rPr>
+          <w:rFonts w:ascii="Times New Roman" w:hAnsi="Times New Roman" w:cs="Times New Roman"/>
+          <w:sz w:val="24"/>
+          <w:szCs w:val="24"/>
+        </w:rPr>
+      </w:pPr>
+    </w:p>
+    <w:p>
+      <w:pPr>
+        <w:ind w:left="720"/>
+        <w:rPr>
+          <w:rFonts w:ascii="Times New Roman" w:hAnsi="Times New Roman" w:cs="Times New Roman"/>
+          <w:sz w:val="24"/>
+          <w:szCs w:val="24"/>
+        </w:rPr>
+      </w:pPr>
+      <w:r>
+        <w:rPr>
+          <w:rFonts w:ascii="Times New Roman" w:hAnsi="Times New Roman" w:cs="Times New Roman"/>
+          <w:sz w:val="24"/>
+          <w:szCs w:val="24"/>
+        </w:rPr>
+        <w:t xml:space="preserve">  </w:t>
+      </w:r>
+      <w:proofErr w:type="spellStart"/>
+      <w:proofErr w:type="gramStart"/>
+      <w:r>
+        <w:rPr>
+          <w:rFonts w:ascii="Times New Roman" w:hAnsi="Times New Roman" w:cs="Times New Roman"/>
+          <w:sz w:val="24"/>
+          <w:szCs w:val="24"/>
+        </w:rPr>
+        <w:t>handleClick</w:t>
+      </w:r>
+      <w:proofErr w:type="spellEnd"/>
+      <w:r>
+        <w:rPr>
+          <w:rFonts w:ascii="Times New Roman" w:hAnsi="Times New Roman" w:cs="Times New Roman"/>
+          <w:sz w:val="24"/>
+          <w:szCs w:val="24"/>
+        </w:rPr>
+        <w:t>(</w:t>
+      </w:r>
+      <w:proofErr w:type="gramEnd"/>
+      <w:r>
+        <w:rPr>
+          <w:rFonts w:ascii="Times New Roman" w:hAnsi="Times New Roman" w:cs="Times New Roman"/>
+          <w:sz w:val="24"/>
+          <w:szCs w:val="24"/>
+        </w:rPr>
+        <w:t>) {</w:t>
+      </w:r>
+    </w:p>
+    <w:p>
+      <w:pPr>
+        <w:ind w:left="720"/>
+        <w:rPr>
+          <w:rFonts w:ascii="Times New Roman" w:hAnsi="Times New Roman" w:cs="Times New Roman"/>
+          <w:sz w:val="24"/>
+          <w:szCs w:val="24"/>
+        </w:rPr>
+      </w:pPr>
+      <w:r>
+        <w:rPr>
+          <w:rFonts w:ascii="Times New Roman" w:hAnsi="Times New Roman" w:cs="Times New Roman"/>
+          <w:sz w:val="24"/>
+          <w:szCs w:val="24"/>
+        </w:rPr>
+        <w:t xml:space="preserve">    </w:t>
+      </w:r>
+      <w:proofErr w:type="spellStart"/>
+      <w:proofErr w:type="gramStart"/>
+      <w:r>
+        <w:rPr>
+          <w:rFonts w:ascii="Times New Roman" w:hAnsi="Times New Roman" w:cs="Times New Roman"/>
+          <w:sz w:val="24"/>
+          <w:szCs w:val="24"/>
+        </w:rPr>
+        <w:t>this.setState</w:t>
+      </w:r>
+      <w:proofErr w:type="spellEnd"/>
+      <w:r>
+        <w:rPr>
+          <w:rFonts w:ascii="Times New Roman" w:hAnsi="Times New Roman" w:cs="Times New Roman"/>
+          <w:sz w:val="24"/>
+          <w:szCs w:val="24"/>
+        </w:rPr>
+        <w:t>({ count</w:t>
+      </w:r>
+      <w:proofErr w:type="gramEnd"/>
+      <w:r>
+        <w:rPr>
+          <w:rFonts w:ascii="Times New Roman" w:hAnsi="Times New Roman" w:cs="Times New Roman"/>
+          <w:sz w:val="24"/>
+          <w:szCs w:val="24"/>
+        </w:rPr>
+        <w:t xml:space="preserve">: </w:t>
+      </w:r>
+      <w:proofErr w:type="spellStart"/>
+      <w:proofErr w:type="gramStart"/>
+      <w:r>
+        <w:rPr>
+          <w:rFonts w:ascii="Times New Roman" w:hAnsi="Times New Roman" w:cs="Times New Roman"/>
+          <w:sz w:val="24"/>
+          <w:szCs w:val="24"/>
+        </w:rPr>
+        <w:t>this.state</w:t>
+      </w:r>
+      <w:proofErr w:type="gramEnd"/>
+      <w:r>
+        <w:rPr>
+          <w:rFonts w:ascii="Times New Roman" w:hAnsi="Times New Roman" w:cs="Times New Roman"/>
+          <w:sz w:val="24"/>
+          <w:szCs w:val="24"/>
+        </w:rPr>
+        <w:t>.count</w:t>
+      </w:r>
+      <w:proofErr w:type="spellEnd"/>
+      <w:r>
+        <w:rPr>
+          <w:rFonts w:ascii="Times New Roman" w:hAnsi="Times New Roman" w:cs="Times New Roman"/>
+          <w:sz w:val="24"/>
+          <w:szCs w:val="24"/>
+        </w:rPr>
+        <w:t xml:space="preserve"> + </w:t>
+      </w:r>
+      <w:proofErr w:type="gramStart"/>
+      <w:r>
+        <w:rPr>
+          <w:rFonts w:ascii="Times New Roman" w:hAnsi="Times New Roman" w:cs="Times New Roman"/>
+          <w:sz w:val="24"/>
+          <w:szCs w:val="24"/>
+        </w:rPr>
+        <w:t>1 }</w:t>
+      </w:r>
+      <w:proofErr w:type="gramEnd"/>
+      <w:r>
+        <w:rPr>
+          <w:rFonts w:ascii="Times New Roman" w:hAnsi="Times New Roman" w:cs="Times New Roman"/>
+          <w:sz w:val="24"/>
+          <w:szCs w:val="24"/>
+        </w:rPr>
+        <w:t xml:space="preserve">); // </w:t>
+      </w:r>
+      <w:r>
+        <w:rPr>
+          <w:rFonts w:ascii="Segoe UI Emoji" w:hAnsi="Segoe UI Emoji" w:cs="Segoe UI Emoji"/>
+          <w:sz w:val="24"/>
+          <w:szCs w:val="24"/>
+        </w:rPr>
+        <w:t>❌</w:t>
+      </w:r>
+      <w:r>
+        <w:rPr>
+          <w:rFonts w:ascii="Times New Roman" w:hAnsi="Times New Roman" w:cs="Times New Roman"/>
+          <w:sz w:val="24"/>
+          <w:szCs w:val="24"/>
+        </w:rPr>
+        <w:t xml:space="preserve"> `this` is undefined here</w:t>
+      </w:r>
+    </w:p>
+    <w:p>
+      <w:pPr>
+        <w:ind w:left="720"/>
+        <w:rPr>
+          <w:rFonts w:ascii="Times New Roman" w:hAnsi="Times New Roman" w:cs="Times New Roman"/>
+          <w:sz w:val="24"/>
+          <w:szCs w:val="24"/>
+        </w:rPr>
+      </w:pPr>
+      <w:r>
+        <w:rPr>
+          <w:rFonts w:ascii="Times New Roman" w:hAnsi="Times New Roman" w:cs="Times New Roman"/>
+          <w:sz w:val="24"/>
+          <w:szCs w:val="24"/>
+        </w:rPr>
+        <w:lastRenderedPageBreak/>
+        <w:t xml:space="preserve">  }</w:t>
+      </w:r>
+    </w:p>
+    <w:p>
+      <w:pPr>
+        <w:ind w:left="720"/>
+        <w:rPr>
+          <w:rFonts w:ascii="Times New Roman" w:hAnsi="Times New Roman" w:cs="Times New Roman"/>
+          <w:sz w:val="24"/>
+          <w:szCs w:val="24"/>
+        </w:rPr>
+      </w:pPr>
+    </w:p>
+    <w:p>
+      <w:pPr>
+        <w:ind w:left="720"/>
+        <w:rPr>
+          <w:rFonts w:ascii="Times New Roman" w:hAnsi="Times New Roman" w:cs="Times New Roman"/>
+          <w:sz w:val="24"/>
+          <w:szCs w:val="24"/>
+        </w:rPr>
+      </w:pPr>
+      <w:r>
+        <w:rPr>
+          <w:rFonts w:ascii="Times New Roman" w:hAnsi="Times New Roman" w:cs="Times New Roman"/>
+          <w:sz w:val="24"/>
+          <w:szCs w:val="24"/>
+        </w:rPr>
+        <w:t xml:space="preserve">  </w:t>
+      </w:r>
+      <w:proofErr w:type="gramStart"/>
+      <w:r>
+        <w:rPr>
+          <w:rFonts w:ascii="Times New Roman" w:hAnsi="Times New Roman" w:cs="Times New Roman"/>
+          <w:sz w:val="24"/>
+          <w:szCs w:val="24"/>
+        </w:rPr>
+        <w:t>render(</w:t>
+      </w:r>
+      <w:proofErr w:type="gramEnd"/>
+      <w:r>
+        <w:rPr>
+          <w:rFonts w:ascii="Times New Roman" w:hAnsi="Times New Roman" w:cs="Times New Roman"/>
+          <w:sz w:val="24"/>
+          <w:szCs w:val="24"/>
+        </w:rPr>
+        <w:t>) {</w:t>
+      </w:r>
+    </w:p>
+    <w:p>
+      <w:pPr>
+        <w:ind w:left="720"/>
+        <w:rPr>
+          <w:rFonts w:ascii="Times New Roman" w:hAnsi="Times New Roman" w:cs="Times New Roman"/>
+          <w:sz w:val="24"/>
+          <w:szCs w:val="24"/>
+        </w:rPr>
+      </w:pPr>
+      <w:r>
+        <w:rPr>
+          <w:rFonts w:ascii="Times New Roman" w:hAnsi="Times New Roman" w:cs="Times New Roman"/>
+          <w:sz w:val="24"/>
+          <w:szCs w:val="24"/>
+        </w:rPr>
+        <w:t xml:space="preserve">    return &lt;button onClick={</w:t>
+      </w:r>
+      <w:proofErr w:type="spellStart"/>
+      <w:proofErr w:type="gramStart"/>
+      <w:r>
+        <w:rPr>
+          <w:rFonts w:ascii="Times New Roman" w:hAnsi="Times New Roman" w:cs="Times New Roman"/>
+          <w:sz w:val="24"/>
+          <w:szCs w:val="24"/>
+        </w:rPr>
+        <w:t>this.handleClick</w:t>
+      </w:r>
+      <w:proofErr w:type="spellEnd"/>
+      <w:proofErr w:type="gramEnd"/>
+      <w:r>
+        <w:rPr>
+          <w:rFonts w:ascii="Times New Roman" w:hAnsi="Times New Roman" w:cs="Times New Roman"/>
+          <w:sz w:val="24"/>
+          <w:szCs w:val="24"/>
+        </w:rPr>
+        <w:t>}&gt;Click Me&lt;/button&gt;;</w:t>
+      </w:r>
+    </w:p>
+    <w:p>
+      <w:pPr>
+        <w:ind w:left="720"/>
+        <w:rPr>
+          <w:rFonts w:ascii="Times New Roman" w:hAnsi="Times New Roman" w:cs="Times New Roman"/>
+          <w:sz w:val="24"/>
+          <w:szCs w:val="24"/>
+        </w:rPr>
+      </w:pPr>
+      <w:r>
+        <w:rPr>
+          <w:rFonts w:ascii="Times New Roman" w:hAnsi="Times New Roman" w:cs="Times New Roman"/>
+          <w:sz w:val="24"/>
+          <w:szCs w:val="24"/>
+        </w:rPr>
+        <w:t xml:space="preserve">  }</w:t>
+      </w:r>
+    </w:p>
+    <w:p>
+      <w:pPr>
+        <w:ind w:left="720"/>
+        <w:rPr>
+          <w:rFonts w:ascii="Times New Roman" w:hAnsi="Times New Roman" w:cs="Times New Roman"/>
+          <w:sz w:val="24"/>
+          <w:szCs w:val="24"/>
+        </w:rPr>
+      </w:pPr>
+      <w:r>
+        <w:rPr>
+          <w:rFonts w:ascii="Times New Roman" w:hAnsi="Times New Roman" w:cs="Times New Roman"/>
+          <w:sz w:val="24"/>
+          <w:szCs w:val="24"/>
+        </w:rPr>
+        <w:t>}</w:t>
+      </w:r>
+    </w:p>
+    <w:p>
+      <w:pPr>
+        <w:rPr>
+          <w:rFonts w:ascii="Times New Roman" w:hAnsi="Times New Roman" w:cs="Times New Roman"/>
+          <w:b/>
+          <w:bCs/>
+          <w:sz w:val="24"/>
+          <w:szCs w:val="24"/>
+        </w:rPr>
+      </w:pPr>
+      <w:r>
+        <w:rPr>
+          <w:rFonts w:ascii="Segoe UI Emoji" w:hAnsi="Segoe UI Emoji" w:cs="Segoe UI Emoji"/>
+          <w:b/>
+          <w:bCs/>
+          <w:sz w:val="24"/>
+          <w:szCs w:val="24"/>
+        </w:rPr>
+        <w:t>✅</w:t>
+      </w:r>
+      <w:r>
+        <w:rPr>
+          <w:rFonts w:ascii="Times New Roman" w:hAnsi="Times New Roman" w:cs="Times New Roman"/>
+          <w:b/>
+          <w:bCs/>
+          <w:sz w:val="24"/>
+          <w:szCs w:val="24"/>
+        </w:rPr>
+        <w:t xml:space="preserve"> Correct Ways to Bind</w:t>
+      </w:r>
+    </w:p>
+    <w:p>
+      <w:pPr>
+        <w:rPr>
+          <w:rFonts w:ascii="Times New Roman" w:hAnsi="Times New Roman" w:cs="Times New Roman"/>
+          <w:b/>
+          <w:bCs/>
+          <w:sz w:val="24"/>
+          <w:szCs w:val="24"/>
+        </w:rPr>
+      </w:pPr>
+      <w:r>
+        <w:rPr>
+          <w:rFonts w:ascii="Times New Roman" w:hAnsi="Times New Roman" w:cs="Times New Roman"/>
+          <w:b/>
+          <w:bCs/>
+          <w:sz w:val="24"/>
+          <w:szCs w:val="24"/>
+        </w:rPr>
+        <w:t>1. Bind in the Constructor</w:t>
+      </w:r>
+    </w:p>
+    <w:p>
+      <w:pPr>
+        <w:ind w:left="720"/>
+        <w:rPr>
+          <w:rFonts w:ascii="Times New Roman" w:hAnsi="Times New Roman" w:cs="Times New Roman"/>
+          <w:sz w:val="24"/>
+          <w:szCs w:val="24"/>
+        </w:rPr>
+      </w:pPr>
+      <w:r>
+        <w:rPr>
+          <w:rFonts w:ascii="Times New Roman" w:hAnsi="Times New Roman" w:cs="Times New Roman"/>
+          <w:sz w:val="24"/>
+          <w:szCs w:val="24"/>
+        </w:rPr>
+        <w:t>constructor(props) {</w:t>
+      </w:r>
+    </w:p>
+    <w:p>
+      <w:pPr>
+        <w:ind w:left="720"/>
+        <w:rPr>
+          <w:rFonts w:ascii="Times New Roman" w:hAnsi="Times New Roman" w:cs="Times New Roman"/>
+          <w:sz w:val="24"/>
+          <w:szCs w:val="24"/>
+        </w:rPr>
+      </w:pPr>
+      <w:r>
+        <w:rPr>
+          <w:rFonts w:ascii="Times New Roman" w:hAnsi="Times New Roman" w:cs="Times New Roman"/>
+          <w:sz w:val="24"/>
+          <w:szCs w:val="24"/>
+        </w:rPr>
+        <w:t xml:space="preserve">  super(props);</w:t>
+      </w:r>
+    </w:p>
+    <w:p>
+      <w:pPr>
+        <w:ind w:left="720"/>
+        <w:rPr>
+          <w:rFonts w:ascii="Times New Roman" w:hAnsi="Times New Roman" w:cs="Times New Roman"/>
+          <w:sz w:val="24"/>
+          <w:szCs w:val="24"/>
+        </w:rPr>
+      </w:pPr>
+      <w:r>
+        <w:rPr>
+          <w:rFonts w:ascii="Times New Roman" w:hAnsi="Times New Roman" w:cs="Times New Roman"/>
+          <w:sz w:val="24"/>
+          <w:szCs w:val="24"/>
+        </w:rPr>
+        <w:t xml:space="preserve">  </w:t>
+      </w:r>
+      <w:proofErr w:type="spellStart"/>
+      <w:proofErr w:type="gramStart"/>
+      <w:r>
+        <w:rPr>
+          <w:rFonts w:ascii="Times New Roman" w:hAnsi="Times New Roman" w:cs="Times New Roman"/>
+          <w:sz w:val="24"/>
+          <w:szCs w:val="24"/>
+        </w:rPr>
+        <w:t>this.state</w:t>
+      </w:r>
+      <w:proofErr w:type="spellEnd"/>
+      <w:proofErr w:type="gramEnd"/>
+      <w:r>
+        <w:rPr>
+          <w:rFonts w:ascii="Times New Roman" w:hAnsi="Times New Roman" w:cs="Times New Roman"/>
+          <w:sz w:val="24"/>
+          <w:szCs w:val="24"/>
+        </w:rPr>
+        <w:t xml:space="preserve"> = </w:t>
+      </w:r>
+      <w:proofErr w:type="gramStart"/>
+      <w:r>
+        <w:rPr>
+          <w:rFonts w:ascii="Times New Roman" w:hAnsi="Times New Roman" w:cs="Times New Roman"/>
+          <w:sz w:val="24"/>
+          <w:szCs w:val="24"/>
+        </w:rPr>
+        <w:t>{ count</w:t>
+      </w:r>
+      <w:proofErr w:type="gramEnd"/>
+      <w:r>
+        <w:rPr>
+          <w:rFonts w:ascii="Times New Roman" w:hAnsi="Times New Roman" w:cs="Times New Roman"/>
+          <w:sz w:val="24"/>
+          <w:szCs w:val="24"/>
+        </w:rPr>
+        <w:t xml:space="preserve">: </w:t>
+      </w:r>
+      <w:proofErr w:type="gramStart"/>
+      <w:r>
+        <w:rPr>
+          <w:rFonts w:ascii="Times New Roman" w:hAnsi="Times New Roman" w:cs="Times New Roman"/>
+          <w:sz w:val="24"/>
+          <w:szCs w:val="24"/>
+        </w:rPr>
+        <w:t>0 }</w:t>
+      </w:r>
+      <w:proofErr w:type="gramEnd"/>
+      <w:r>
+        <w:rPr>
+          <w:rFonts w:ascii="Times New Roman" w:hAnsi="Times New Roman" w:cs="Times New Roman"/>
+          <w:sz w:val="24"/>
+          <w:szCs w:val="24"/>
+        </w:rPr>
+        <w:t>;</w:t>
+      </w:r>
+    </w:p>
+    <w:p>
+      <w:pPr>
+        <w:ind w:left="720"/>
+        <w:rPr>
+          <w:rFonts w:ascii="Times New Roman" w:hAnsi="Times New Roman" w:cs="Times New Roman"/>
+          <w:sz w:val="24"/>
+          <w:szCs w:val="24"/>
+        </w:rPr>
+      </w:pPr>
+      <w:r>
+        <w:rPr>
+          <w:rFonts w:ascii="Times New Roman" w:hAnsi="Times New Roman" w:cs="Times New Roman"/>
+          <w:sz w:val="24"/>
+          <w:szCs w:val="24"/>
+        </w:rPr>
+        <w:t xml:space="preserve">  </w:t>
+      </w:r>
+      <w:proofErr w:type="spellStart"/>
+      <w:proofErr w:type="gramStart"/>
+      <w:r>
+        <w:rPr>
+          <w:rFonts w:ascii="Times New Roman" w:hAnsi="Times New Roman" w:cs="Times New Roman"/>
+          <w:sz w:val="24"/>
+          <w:szCs w:val="24"/>
+        </w:rPr>
+        <w:t>this.handleClick</w:t>
+      </w:r>
+      <w:proofErr w:type="spellEnd"/>
+      <w:proofErr w:type="gramEnd"/>
+      <w:r>
+        <w:rPr>
+          <w:rFonts w:ascii="Times New Roman" w:hAnsi="Times New Roman" w:cs="Times New Roman"/>
+          <w:sz w:val="24"/>
+          <w:szCs w:val="24"/>
+        </w:rPr>
+        <w:t xml:space="preserve"> = </w:t>
+      </w:r>
+      <w:proofErr w:type="spellStart"/>
+      <w:proofErr w:type="gramStart"/>
+      <w:r>
+        <w:rPr>
+          <w:rFonts w:ascii="Times New Roman" w:hAnsi="Times New Roman" w:cs="Times New Roman"/>
+          <w:sz w:val="24"/>
+          <w:szCs w:val="24"/>
+        </w:rPr>
+        <w:t>this.handleClick.bind</w:t>
+      </w:r>
+      <w:proofErr w:type="spellEnd"/>
+      <w:proofErr w:type="gramEnd"/>
+      <w:r>
+        <w:rPr>
+          <w:rFonts w:ascii="Times New Roman" w:hAnsi="Times New Roman" w:cs="Times New Roman"/>
+          <w:sz w:val="24"/>
+          <w:szCs w:val="24"/>
+        </w:rPr>
+        <w:t>(this);</w:t>
+      </w:r>
+    </w:p>
+    <w:p>
+      <w:pPr>
+        <w:ind w:left="720"/>
+        <w:rPr>
+          <w:rFonts w:ascii="Times New Roman" w:hAnsi="Times New Roman" w:cs="Times New Roman"/>
+          <w:sz w:val="24"/>
+          <w:szCs w:val="24"/>
+        </w:rPr>
+      </w:pPr>
+      <w:r>
+        <w:rPr>
+          <w:rFonts w:ascii="Times New Roman" w:hAnsi="Times New Roman" w:cs="Times New Roman"/>
+          <w:sz w:val="24"/>
+          <w:szCs w:val="24"/>
+        </w:rPr>
+        <w:t>}</w:t>
+      </w:r>
+    </w:p>
+    <w:p>
+      <w:pPr>
+        <w:rPr>
+          <w:rFonts w:ascii="Times New Roman" w:hAnsi="Times New Roman" w:cs="Times New Roman"/>
+          <w:b/>
+          <w:bCs/>
+          <w:sz w:val="24"/>
+          <w:szCs w:val="24"/>
+        </w:rPr>
+      </w:pPr>
+      <w:r>
+        <w:rPr>
+          <w:rFonts w:ascii="Times New Roman" w:hAnsi="Times New Roman" w:cs="Times New Roman"/>
+          <w:b/>
+          <w:bCs/>
+          <w:sz w:val="24"/>
+          <w:szCs w:val="24"/>
+        </w:rPr>
+        <w:t>2. Use Arrow Function as Class Property (Modern Syntax)</w:t>
+      </w:r>
+    </w:p>
+    <w:p>
+      <w:pPr>
+        <w:ind w:left="720"/>
+        <w:rPr>
+          <w:rFonts w:ascii="Times New Roman" w:hAnsi="Times New Roman" w:cs="Times New Roman"/>
+          <w:sz w:val="24"/>
+          <w:szCs w:val="24"/>
+        </w:rPr>
+      </w:pPr>
+    </w:p>
+    <w:p>
+      <w:pPr>
+        <w:ind w:left="720"/>
+        <w:rPr>
+          <w:rFonts w:ascii="Times New Roman" w:hAnsi="Times New Roman" w:cs="Times New Roman"/>
+          <w:sz w:val="24"/>
+          <w:szCs w:val="24"/>
+        </w:rPr>
+      </w:pPr>
+      <w:proofErr w:type="spellStart"/>
+      <w:r>
+        <w:rPr>
+          <w:rFonts w:ascii="Times New Roman" w:hAnsi="Times New Roman" w:cs="Times New Roman"/>
+          <w:sz w:val="24"/>
+          <w:szCs w:val="24"/>
+        </w:rPr>
+        <w:t>handleClick</w:t>
+      </w:r>
+      <w:proofErr w:type="spellEnd"/>
+      <w:r>
+        <w:rPr>
+          <w:rFonts w:ascii="Times New Roman" w:hAnsi="Times New Roman" w:cs="Times New Roman"/>
+          <w:sz w:val="24"/>
+          <w:szCs w:val="24"/>
+        </w:rPr>
+        <w:t xml:space="preserve"> = () =&gt; {</w:t>
+      </w:r>
+    </w:p>
+    <w:p>
+      <w:pPr>
+        <w:ind w:left="720"/>
+        <w:rPr>
+          <w:rFonts w:ascii="Times New Roman" w:hAnsi="Times New Roman" w:cs="Times New Roman"/>
+          <w:sz w:val="24"/>
+          <w:szCs w:val="24"/>
+        </w:rPr>
+      </w:pPr>
+      <w:r>
+        <w:rPr>
+          <w:rFonts w:ascii="Times New Roman" w:hAnsi="Times New Roman" w:cs="Times New Roman"/>
+          <w:sz w:val="24"/>
+          <w:szCs w:val="24"/>
+        </w:rPr>
+        <w:t xml:space="preserve">  </w:t>
+      </w:r>
+      <w:proofErr w:type="spellStart"/>
+      <w:proofErr w:type="gramStart"/>
+      <w:r>
+        <w:rPr>
+          <w:rFonts w:ascii="Times New Roman" w:hAnsi="Times New Roman" w:cs="Times New Roman"/>
+          <w:sz w:val="24"/>
+          <w:szCs w:val="24"/>
+        </w:rPr>
+        <w:t>this.setState</w:t>
+      </w:r>
+      <w:proofErr w:type="spellEnd"/>
+      <w:r>
+        <w:rPr>
+          <w:rFonts w:ascii="Times New Roman" w:hAnsi="Times New Roman" w:cs="Times New Roman"/>
+          <w:sz w:val="24"/>
+          <w:szCs w:val="24"/>
+        </w:rPr>
+        <w:t>({ count</w:t>
+      </w:r>
+      <w:proofErr w:type="gramEnd"/>
+      <w:r>
+        <w:rPr>
+          <w:rFonts w:ascii="Times New Roman" w:hAnsi="Times New Roman" w:cs="Times New Roman"/>
+          <w:sz w:val="24"/>
+          <w:szCs w:val="24"/>
+        </w:rPr>
+        <w:t xml:space="preserve">: </w:t>
+      </w:r>
+      <w:proofErr w:type="spellStart"/>
+      <w:proofErr w:type="gramStart"/>
+      <w:r>
+        <w:rPr>
+          <w:rFonts w:ascii="Times New Roman" w:hAnsi="Times New Roman" w:cs="Times New Roman"/>
+          <w:sz w:val="24"/>
+          <w:szCs w:val="24"/>
+        </w:rPr>
+        <w:t>this.state</w:t>
+      </w:r>
+      <w:proofErr w:type="gramEnd"/>
+      <w:r>
+        <w:rPr>
+          <w:rFonts w:ascii="Times New Roman" w:hAnsi="Times New Roman" w:cs="Times New Roman"/>
+          <w:sz w:val="24"/>
+          <w:szCs w:val="24"/>
+        </w:rPr>
+        <w:t>.count</w:t>
+      </w:r>
+      <w:proofErr w:type="spellEnd"/>
+      <w:r>
+        <w:rPr>
+          <w:rFonts w:ascii="Times New Roman" w:hAnsi="Times New Roman" w:cs="Times New Roman"/>
+          <w:sz w:val="24"/>
+          <w:szCs w:val="24"/>
+        </w:rPr>
+        <w:t xml:space="preserve"> + </w:t>
+      </w:r>
+      <w:proofErr w:type="gramStart"/>
+      <w:r>
+        <w:rPr>
+          <w:rFonts w:ascii="Times New Roman" w:hAnsi="Times New Roman" w:cs="Times New Roman"/>
+          <w:sz w:val="24"/>
+          <w:szCs w:val="24"/>
+        </w:rPr>
+        <w:t>1 }</w:t>
+      </w:r>
+      <w:proofErr w:type="gramEnd"/>
+      <w:r>
+        <w:rPr>
+          <w:rFonts w:ascii="Times New Roman" w:hAnsi="Times New Roman" w:cs="Times New Roman"/>
+          <w:sz w:val="24"/>
+          <w:szCs w:val="24"/>
+        </w:rPr>
+        <w:t>);</w:t>
+      </w:r>
+    </w:p>
+    <w:p>
+      <w:pPr>
+        <w:ind w:left="720"/>
+        <w:rPr>
+          <w:rFonts w:ascii="Times New Roman" w:hAnsi="Times New Roman" w:cs="Times New Roman"/>
+          <w:sz w:val="24"/>
+          <w:szCs w:val="24"/>
+        </w:rPr>
+      </w:pPr>
+      <w:r>
+        <w:rPr>
+          <w:rFonts w:ascii="Times New Roman" w:hAnsi="Times New Roman" w:cs="Times New Roman"/>
+          <w:sz w:val="24"/>
+          <w:szCs w:val="24"/>
+        </w:rPr>
+        <w:t>}</w:t>
+      </w:r>
+    </w:p>
+    <w:p>
+      <w:pPr>
+        <w:rPr>
+          <w:rFonts w:ascii="Times New Roman" w:hAnsi="Times New Roman" w:cs="Times New Roman"/>
+          <w:b/>
+          <w:bCs/>
+          <w:sz w:val="24"/>
+          <w:szCs w:val="24"/>
+        </w:rPr>
+      </w:pPr>
+      <w:r>
+        <w:rPr>
+          <w:rFonts w:ascii="Times New Roman" w:hAnsi="Times New Roman" w:cs="Times New Roman"/>
+          <w:b/>
+          <w:bCs/>
+          <w:sz w:val="24"/>
+          <w:szCs w:val="24"/>
+        </w:rPr>
+        <w:t>3. Use Arrow Function in JSX (not recommended for performance)</w:t>
+      </w:r>
+    </w:p>
+    <w:p>
+      <w:pPr>
+        <w:ind w:firstLine="720"/>
+        <w:rPr>
+          <w:rFonts w:ascii="Times New Roman" w:hAnsi="Times New Roman" w:cs="Times New Roman"/>
+          <w:sz w:val="24"/>
+          <w:szCs w:val="24"/>
+        </w:rPr>
+      </w:pPr>
+      <w:r>
+        <w:rPr>
+          <w:rFonts w:ascii="Times New Roman" w:hAnsi="Times New Roman" w:cs="Times New Roman"/>
+          <w:sz w:val="24"/>
+          <w:szCs w:val="24"/>
+        </w:rPr>
+        <w:t>&lt;button onClick</w:t>
+      </w:r>
+      <w:proofErr w:type="gramStart"/>
+      <w:r>
+        <w:rPr>
+          <w:rFonts w:ascii="Times New Roman" w:hAnsi="Times New Roman" w:cs="Times New Roman"/>
+          <w:sz w:val="24"/>
+          <w:szCs w:val="24"/>
+        </w:rPr>
+        <w:t>={</w:t>
+      </w:r>
+      <w:proofErr w:type="gramEnd"/>
+      <w:r>
+        <w:rPr>
+          <w:rFonts w:ascii="Times New Roman" w:hAnsi="Times New Roman" w:cs="Times New Roman"/>
+          <w:sz w:val="24"/>
+          <w:szCs w:val="24"/>
+        </w:rPr>
+        <w:t xml:space="preserve">() =&gt; </w:t>
+      </w:r>
+      <w:proofErr w:type="spellStart"/>
+      <w:proofErr w:type="gramStart"/>
+      <w:r>
+        <w:rPr>
+          <w:rFonts w:ascii="Times New Roman" w:hAnsi="Times New Roman" w:cs="Times New Roman"/>
+          <w:sz w:val="24"/>
+          <w:szCs w:val="24"/>
+        </w:rPr>
+        <w:t>this.handleClick</w:t>
+      </w:r>
+      <w:proofErr w:type="spellEnd"/>
+      <w:proofErr w:type="gramEnd"/>
+      <w:r>
+        <w:rPr>
+          <w:rFonts w:ascii="Times New Roman" w:hAnsi="Times New Roman" w:cs="Times New Roman"/>
+          <w:sz w:val="24"/>
+          <w:szCs w:val="24"/>
+        </w:rPr>
+        <w:t>()}&gt;Click Me&lt;/button&gt;</w:t>
+      </w:r>
+    </w:p>
+    <w:p>
+      <w:pPr>
+        <w:rPr>
+          <w:rFonts w:ascii="Times New Roman" w:hAnsi="Times New Roman" w:cs="Times New Roman"/>
+          <w:sz w:val="24"/>
+          <w:szCs w:val="24"/>
+        </w:rPr>
+      </w:pPr>
+    </w:p>
+    <w:p>
+      <w:pPr>
+        <w:rPr>
+          <w:rFonts w:ascii="Times New Roman" w:hAnsi="Times New Roman" w:cs="Times New Roman"/>
+          <w:sz w:val="24"/>
+          <w:szCs w:val="24"/>
+        </w:rPr>
+      </w:pPr>
+    </w:p>
+    <w:p>
+      <w:pPr>
+        <w:ind w:left="720"/>
+        <w:rPr>
+          <w:rFonts w:ascii="Times New Roman" w:hAnsi="Times New Roman" w:cs="Times New Roman"/>
+          <w:sz w:val="24"/>
+          <w:szCs w:val="24"/>
+        </w:rPr>
+      </w:pPr>
+    </w:p>
+    <w:p>
+      <w:pPr>
+        <w:ind w:left="720"/>
+        <w:rPr>
+          <w:rFonts w:ascii="Times New Roman" w:hAnsi="Times New Roman" w:cs="Times New Roman"/>
+          <w:b/>
+          <w:bCs/>
+          <w:sz w:val="24"/>
+          <w:szCs w:val="24"/>
+        </w:rPr>
+      </w:pPr>
+    </w:p>
+    <w:p>
+      <w:pPr>
+        <w:rPr>
+          <w:rFonts w:ascii="Times New Roman" w:hAnsi="Times New Roman" w:cs="Times New Roman"/>
+          <w:sz w:val="24"/>
+          <w:szCs w:val="24"/>
+        </w:rPr>
+      </w:pPr>
+    </w:p>
+    <w:p>
+      <w:pPr>
+        <w:rPr>
+          <w:rFonts w:ascii="Times New Roman" w:hAnsi="Times New Roman" w:cs="Times New Roman"/>
+          <w:b/>
+          <w:bCs/>
+          <w:sz w:val="24"/>
+          <w:szCs w:val="24"/>
+        </w:rPr>
+      </w:pPr>
+    </w:p>
+    <w:p>
+      <w:pPr>
+        <w:rPr>
+          <w:rFonts w:ascii="Times New Roman" w:hAnsi="Times New Roman" w:cs="Times New Roman"/>
+          <w:b/>
+          <w:bCs/>
+          <w:sz w:val="24"/>
+          <w:szCs w:val="24"/>
+        </w:rPr>
+      </w:pPr>
+    </w:p>
+    <w:p>
+      <w:pPr>
+        <w:rPr>
+          <w:rFonts w:ascii="Times New Roman" w:hAnsi="Times New Roman" w:cs="Times New Roman"/>
+          <w:b/>
+          <w:bCs/>
+          <w:sz w:val="24"/>
+          <w:szCs w:val="24"/>
+        </w:rPr>
+      </w:pPr>
+    </w:p>
+    <w:p>
+      <w:pPr>
+        <w:rPr>
+          <w:rFonts w:ascii="Times New Roman" w:hAnsi="Times New Roman" w:cs="Times New Roman"/>
+          <w:b/>
+          <w:bCs/>
+          <w:sz w:val="24"/>
+          <w:szCs w:val="24"/>
+        </w:rPr>
+      </w:pPr>
     </w:p>
     <w:p>
       <w:pPr>

</xml_diff>